<commit_message>
Completed draft of the presentation guide
</commit_message>
<xml_diff>
--- a/Presentation Guide.docx
+++ b/Presentation Guide.docx
@@ -80,7 +80,10 @@
         <w:pStyle w:val="Heading4"/>
       </w:pPr>
       <w:r>
-        <w:t>Potential Attendee Satisfaction Issues</w:t>
+        <w:t>Avoiding potential attendee satisfaction i</w:t>
+      </w:r>
+      <w:r>
+        <w:t>ssues</w:t>
       </w:r>
     </w:p>
     <w:p>
@@ -297,13 +300,7 @@
       </w:r>
       <w:proofErr w:type="spellEnd"/>
       <w:r>
-        <w:t xml:space="preserve"> or Wi-Fi or use Internet Connection Sharing (ICS) to connect through your development machine.</w:t>
-      </w:r>
-      <w:r>
-        <w:t xml:space="preserve"> </w:t>
-      </w:r>
-      <w:r>
-        <w:t xml:space="preserve">For more information on connecting your </w:t>
+        <w:t xml:space="preserve"> or Wi-Fi or use Internet Connection Sharing (ICS) to connect through your development machine. For more information on connecting your </w:t>
       </w:r>
       <w:proofErr w:type="spellStart"/>
       <w:r>
@@ -1093,7 +1090,15 @@
                 <w:sz w:val="20"/>
                 <w:szCs w:val="20"/>
               </w:rPr>
-              <w:t>HOLs (40 minutes)</w:t>
+              <w:t>HOLs (45</w:t>
+            </w:r>
+            <w:r>
+              <w:rPr>
+                <w:rFonts w:ascii="Segoe UI" w:hAnsi="Segoe UI" w:cs="Segoe UI"/>
+                <w:sz w:val="20"/>
+                <w:szCs w:val="20"/>
+              </w:rPr>
+              <w:t xml:space="preserve"> minutes)</w:t>
             </w:r>
           </w:p>
           <w:p>
@@ -3143,16 +3148,7 @@
                 <w:sz w:val="20"/>
                 <w:szCs w:val="20"/>
               </w:rPr>
-              <w:t>3:30 PM– 4</w:t>
-            </w:r>
-            <w:r>
-              <w:rPr>
-                <w:rFonts w:ascii="Segoe UI" w:hAnsi="Segoe UI" w:cs="Segoe UI"/>
-                <w:color w:val="1F497D"/>
-                <w:sz w:val="20"/>
-                <w:szCs w:val="20"/>
-              </w:rPr>
-              <w:t>:0</w:t>
+              <w:t>3:30 PM– 4:0</w:t>
             </w:r>
             <w:r>
               <w:rPr>
@@ -4280,15 +4276,7 @@
                 <w:sz w:val="20"/>
                 <w:szCs w:val="20"/>
               </w:rPr>
-              <w:t>HOL (</w:t>
-            </w:r>
-            <w:r>
-              <w:rPr>
-                <w:rFonts w:ascii="Segoe UI" w:hAnsi="Segoe UI" w:cs="Segoe UI"/>
-                <w:sz w:val="20"/>
-                <w:szCs w:val="20"/>
-              </w:rPr>
-              <w:t>15</w:t>
+              <w:t>HOL (15</w:t>
             </w:r>
             <w:r>
               <w:rPr>
@@ -4702,15 +4690,7 @@
                 <w:sz w:val="20"/>
                 <w:szCs w:val="20"/>
               </w:rPr>
-              <w:t>HOL (</w:t>
-            </w:r>
-            <w:r>
-              <w:rPr>
-                <w:rFonts w:ascii="Segoe UI" w:hAnsi="Segoe UI" w:cs="Segoe UI"/>
-                <w:sz w:val="20"/>
-                <w:szCs w:val="20"/>
-              </w:rPr>
-              <w:t>20</w:t>
+              <w:t>HOL (20</w:t>
             </w:r>
             <w:r>
               <w:rPr>
@@ -5429,9 +5409,964 @@
     </w:tbl>
     <w:p/>
     <w:p>
+      <w:pPr>
+        <w:pStyle w:val="Heading2"/>
+      </w:pPr>
+      <w:r>
+        <w:t>Session Notes</w:t>
+      </w:r>
+    </w:p>
+    <w:p>
+      <w:r>
+        <w:t xml:space="preserve">Please practice these sessions and make sure that you are comfortable with timings. All slides have slide notes and of course all the hands on labs have step by step instructions. </w:t>
+      </w:r>
+    </w:p>
+    <w:p>
+      <w:pPr>
+        <w:pStyle w:val="Heading2"/>
+      </w:pPr>
+      <w:r>
+        <w:t>Session 1: Intro to Windows 10 UWP</w:t>
+      </w:r>
+    </w:p>
+    <w:p>
+      <w:r>
+        <w:t>Duration: 60 minutes</w:t>
+      </w:r>
+    </w:p>
+    <w:p>
+      <w:r>
+        <w:t>Lecture: slides (</w:t>
+      </w:r>
+      <w:r>
+        <w:t>15</w:t>
+      </w:r>
+      <w:r>
+        <w:t xml:space="preserve"> minutes) introducing the Windows 10 developer opportunity, explaining device families.</w:t>
+      </w:r>
+    </w:p>
+    <w:p>
+      <w:pPr>
+        <w:rPr>
+          <w:b/>
+        </w:rPr>
+      </w:pPr>
+      <w:r>
+        <w:rPr>
+          <w:b/>
+        </w:rPr>
+        <w:t>Lab 1: Hello Cross Devices World</w:t>
+      </w:r>
+    </w:p>
+    <w:p>
+      <w:r>
+        <w:lastRenderedPageBreak/>
+        <w:t xml:space="preserve">Note that Task 5 of Exercise 2 of this lab is to show the app running on an </w:t>
+      </w:r>
+      <w:proofErr w:type="spellStart"/>
+      <w:r>
+        <w:t>IoT</w:t>
+      </w:r>
+      <w:proofErr w:type="spellEnd"/>
+      <w:r>
+        <w:t xml:space="preserve"> device. Clearly, this is not a step that the attendees will be equipped to perform. It is a great idea to demo this if you can – but see the notes in the introduction of this document on the various setup steps you will have to perform to do this successfully.</w:t>
+      </w:r>
+    </w:p>
+    <w:p>
+      <w:r>
+        <w:t>Exercise 3 of this lab is Optional. You are advised not to go through this exercise or you probably will not have time to complete Lab 2. Leave it as an exercise for the attendees to go through I their own time.</w:t>
+      </w:r>
+    </w:p>
+    <w:p>
+      <w:pPr>
+        <w:rPr>
+          <w:b/>
+        </w:rPr>
+      </w:pPr>
+      <w:r>
+        <w:rPr>
+          <w:b/>
+        </w:rPr>
+        <w:t>Lab 2: Page navigation and Handling Back</w:t>
+      </w:r>
+    </w:p>
+    <w:p>
+      <w:r>
+        <w:t>The main teaching</w:t>
+      </w:r>
+      <w:r>
+        <w:t xml:space="preserve"> point of this lab is despite differences between device families on how Back UI is manifested, and even within the desktop family differences between desktop and Tablet mode, the UWP APIs allow Back to be handled in a universal way, the same across all device families.</w:t>
+      </w:r>
+    </w:p>
+    <w:p/>
+    <w:p>
+      <w:pPr>
+        <w:pStyle w:val="Heading2"/>
+        <w:rPr>
+          <w:lang w:val="fr-FR"/>
+        </w:rPr>
+      </w:pPr>
+      <w:r>
+        <w:rPr>
+          <w:lang w:val="fr-FR"/>
+        </w:rPr>
+        <w:t xml:space="preserve">Session </w:t>
+      </w:r>
+      <w:proofErr w:type="gramStart"/>
+      <w:r>
+        <w:rPr>
+          <w:lang w:val="fr-FR"/>
+        </w:rPr>
+        <w:t>2:</w:t>
+      </w:r>
+      <w:proofErr w:type="gramEnd"/>
+      <w:r>
+        <w:rPr>
+          <w:lang w:val="fr-FR"/>
+        </w:rPr>
+        <w:t xml:space="preserve"> Adaptive UI</w:t>
+      </w:r>
+    </w:p>
+    <w:p>
+      <w:pPr>
+        <w:rPr>
+          <w:lang w:val="fr-FR"/>
+        </w:rPr>
+      </w:pPr>
+      <w:proofErr w:type="gramStart"/>
+      <w:r>
+        <w:rPr>
+          <w:lang w:val="fr-FR"/>
+        </w:rPr>
+        <w:t>Duration:</w:t>
+      </w:r>
+      <w:proofErr w:type="gramEnd"/>
+      <w:r>
+        <w:rPr>
+          <w:lang w:val="fr-FR"/>
+        </w:rPr>
+        <w:t xml:space="preserve"> 60 minutes</w:t>
+      </w:r>
+    </w:p>
+    <w:p>
+      <w:r>
+        <w:t>Lecture: slides (</w:t>
+      </w:r>
+      <w:r>
+        <w:t>15</w:t>
+      </w:r>
+      <w:r>
+        <w:t xml:space="preserve"> minutes)</w:t>
+      </w:r>
+    </w:p>
+    <w:p>
+      <w:pPr>
+        <w:rPr>
+          <w:b/>
+        </w:rPr>
+      </w:pPr>
+      <w:r>
+        <w:rPr>
+          <w:b/>
+        </w:rPr>
+        <w:t>Lab: Building an Adaptive UI</w:t>
+      </w:r>
+    </w:p>
+    <w:p/>
+    <w:p>
+      <w:pPr>
+        <w:pStyle w:val="Heading2"/>
+      </w:pPr>
+      <w:r>
+        <w:t>Session 3: Live Tiles and Notifications</w:t>
+      </w:r>
+    </w:p>
+    <w:p>
+      <w:proofErr w:type="gramStart"/>
+      <w:r>
+        <w:t>Duration :</w:t>
+      </w:r>
+      <w:proofErr w:type="gramEnd"/>
+      <w:r>
+        <w:t xml:space="preserve"> 30 minutes</w:t>
+      </w:r>
+    </w:p>
+    <w:p>
+      <w:proofErr w:type="gramStart"/>
+      <w:r>
+        <w:t>Lecture :</w:t>
+      </w:r>
+      <w:proofErr w:type="gramEnd"/>
+      <w:r>
+        <w:t xml:space="preserve"> slides (10 minutes)</w:t>
+      </w:r>
+    </w:p>
+    <w:p>
+      <w:pPr>
+        <w:rPr>
+          <w:b/>
+        </w:rPr>
+      </w:pPr>
+      <w:proofErr w:type="gramStart"/>
+      <w:r>
+        <w:rPr>
+          <w:b/>
+        </w:rPr>
+        <w:t>Lab :</w:t>
+      </w:r>
+      <w:proofErr w:type="gramEnd"/>
+      <w:r>
+        <w:rPr>
+          <w:b/>
+        </w:rPr>
+        <w:t xml:space="preserve"> Adding Live Tiles and Notifications</w:t>
+      </w:r>
+    </w:p>
+    <w:p>
+      <w:r>
+        <w:t>You will probably not have time to go through Exercise 3 – Interactive Toast. Encourage attendees to go through the exercise in their own time as it is a great example of how UWP has extended the Toast framework to provide useful new ways for users to interact with your app.</w:t>
+      </w:r>
+    </w:p>
+    <w:p/>
+    <w:p>
+      <w:pPr>
+        <w:pStyle w:val="Heading2"/>
+      </w:pPr>
+      <w:r>
+        <w:t>Session 4: Edge and Hosted Web Apps</w:t>
+      </w:r>
+    </w:p>
+    <w:p>
+      <w:pPr>
+        <w:rPr>
+          <w:lang w:val="fr-FR"/>
+        </w:rPr>
+      </w:pPr>
+      <w:r>
+        <w:rPr>
+          <w:lang w:val="fr-FR"/>
+        </w:rPr>
+        <w:t>Duration : 60 minutes</w:t>
+      </w:r>
+    </w:p>
+    <w:p>
+      <w:proofErr w:type="gramStart"/>
+      <w:r>
+        <w:t>Lecture :</w:t>
+      </w:r>
+      <w:proofErr w:type="gramEnd"/>
+      <w:r>
+        <w:t xml:space="preserve"> slides (20 minutes)</w:t>
+      </w:r>
+    </w:p>
+    <w:p>
+      <w:r>
+        <w:rPr>
+          <w:b/>
+        </w:rPr>
+        <w:t>Lab</w:t>
+      </w:r>
+      <w:r>
+        <w:rPr>
+          <w:b/>
+        </w:rPr>
+        <w:t xml:space="preserve"> 1</w:t>
+      </w:r>
+      <w:r>
+        <w:rPr>
+          <w:b/>
+        </w:rPr>
+        <w:t xml:space="preserve">: </w:t>
+      </w:r>
+      <w:proofErr w:type="spellStart"/>
+      <w:r>
+        <w:rPr>
+          <w:b/>
+        </w:rPr>
+        <w:t>WebView</w:t>
+      </w:r>
+      <w:proofErr w:type="spellEnd"/>
+      <w:r>
+        <w:t xml:space="preserve"> – this </w:t>
+      </w:r>
+      <w:r>
+        <w:t>is exerci</w:t>
+      </w:r>
+      <w:r>
+        <w:t xml:space="preserve">se 1 of the </w:t>
+      </w:r>
+      <w:r>
+        <w:t>Hosted Web Apps</w:t>
+      </w:r>
+      <w:r>
+        <w:t xml:space="preserve"> lab</w:t>
+      </w:r>
+    </w:p>
+    <w:p>
+      <w:r>
+        <w:rPr>
+          <w:b/>
+        </w:rPr>
+        <w:t>Lab 2: Hosted Web Apps</w:t>
+      </w:r>
+      <w:r>
+        <w:t xml:space="preserve"> – this is exercise 2 of the Hosted Web Apps lab</w:t>
+      </w:r>
+    </w:p>
+    <w:p>
+      <w:r>
+        <w:t xml:space="preserve">Note that this lab has a short Exercise 3 on </w:t>
+      </w:r>
+      <w:proofErr w:type="spellStart"/>
+      <w:r>
+        <w:t>Manifoldjs</w:t>
+      </w:r>
+      <w:proofErr w:type="spellEnd"/>
+      <w:r>
+        <w:t>. If you have time, you may wish to demo this exercise, but not do it as an instructor-led lab. Be careful if you do, there are some supporting packages you need to install in order to perform this exercise.</w:t>
+      </w:r>
+    </w:p>
+    <w:p/>
+    <w:p>
+      <w:pPr>
+        <w:pStyle w:val="Heading2"/>
+      </w:pPr>
+      <w:r>
+        <w:t>Session 5: Cloud Services</w:t>
+      </w:r>
+    </w:p>
+    <w:p>
+      <w:proofErr w:type="gramStart"/>
+      <w:r>
+        <w:t>Duration :</w:t>
+      </w:r>
+      <w:proofErr w:type="gramEnd"/>
+      <w:r>
+        <w:t xml:space="preserve"> 60 minutes</w:t>
+      </w:r>
+    </w:p>
+    <w:p>
+      <w:proofErr w:type="gramStart"/>
+      <w:r>
+        <w:lastRenderedPageBreak/>
+        <w:t>Lecture :</w:t>
+      </w:r>
+      <w:proofErr w:type="gramEnd"/>
+      <w:r>
+        <w:t xml:space="preserve"> slides (15 minutes)</w:t>
+      </w:r>
+    </w:p>
+    <w:p>
+      <w:proofErr w:type="gramStart"/>
+      <w:r>
+        <w:rPr>
+          <w:b/>
+        </w:rPr>
+        <w:t>Lab :</w:t>
+      </w:r>
+      <w:proofErr w:type="gramEnd"/>
+      <w:r>
+        <w:rPr>
+          <w:b/>
+        </w:rPr>
+        <w:t xml:space="preserve"> </w:t>
+      </w:r>
+      <w:r>
+        <w:rPr>
+          <w:b/>
+        </w:rPr>
+        <w:t>Connecting</w:t>
+      </w:r>
+      <w:r>
+        <w:rPr>
+          <w:b/>
+        </w:rPr>
+        <w:t xml:space="preserve"> your App </w:t>
+      </w:r>
+      <w:r>
+        <w:rPr>
+          <w:b/>
+        </w:rPr>
+        <w:t>to the Cloud</w:t>
+      </w:r>
+    </w:p>
+    <w:p>
+      <w:r>
+        <w:t>The lab manual for this is very long – but a lot of it is pictures. Nonetheless, make sure you rehearse this to ensure that you can deliver it successfully within the allocated time.</w:t>
+      </w:r>
+    </w:p>
+    <w:p>
+      <w:r>
+        <w:t xml:space="preserve">Note that this lab </w:t>
+      </w:r>
+      <w:r>
+        <w:t xml:space="preserve">involves the attendees connecting to an existing Azure App Service Mobile App service. This service requires authentication, so a custom Azure Active Directory has been set up with 500 users created in it, names </w:t>
+      </w:r>
+      <w:hyperlink r:id="rId9" w:history="1">
+        <w:r>
+          <w:rPr>
+            <w:rStyle w:val="Hyperlink"/>
+          </w:rPr>
+          <w:t>user1@uwphols.onmicrosoft.com</w:t>
+        </w:r>
+      </w:hyperlink>
+      <w:r>
+        <w:t xml:space="preserve"> through </w:t>
+      </w:r>
+      <w:hyperlink r:id="rId10" w:history="1">
+        <w:r>
+          <w:rPr>
+            <w:rStyle w:val="Hyperlink"/>
+          </w:rPr>
+          <w:t>user499@uwphols.onmicrosoft.com</w:t>
+        </w:r>
+      </w:hyperlink>
+      <w:r>
+        <w:t xml:space="preserve">, password </w:t>
+      </w:r>
+      <w:r>
+        <w:rPr>
+          <w:b/>
+        </w:rPr>
+        <w:t>Password1</w:t>
+      </w:r>
+      <w:r>
+        <w:t xml:space="preserve"> through </w:t>
+      </w:r>
+      <w:r>
+        <w:rPr>
+          <w:b/>
+        </w:rPr>
+        <w:t>Password499</w:t>
+      </w:r>
+      <w:r>
+        <w:t xml:space="preserve"> respectively. The username token is stored against every item stored in the cloud database, so in principle, every user will enjoy separation of their data from everyone else’s. Also, a </w:t>
+      </w:r>
+      <w:proofErr w:type="spellStart"/>
+      <w:r>
+        <w:t>webjob</w:t>
+      </w:r>
+      <w:proofErr w:type="spellEnd"/>
+      <w:r>
+        <w:t xml:space="preserve"> runs every night to clear down data stored in the backend database.</w:t>
+      </w:r>
+    </w:p>
+    <w:p>
+      <w:r>
+        <w:t xml:space="preserve">However, people taking the lab call a webpage to find out which username/password to use but all that does is round-robin the available users. Therefore, there is a very slim chance that if more than 500 people take the lab in any one day, or people just choose a username at random, then they may find that two or more people end up using the same username and the </w:t>
+      </w:r>
+      <w:proofErr w:type="spellStart"/>
+      <w:r>
+        <w:t>ToDo</w:t>
+      </w:r>
+      <w:proofErr w:type="spellEnd"/>
+      <w:r>
+        <w:t xml:space="preserve"> items they create will be merged. For this reason, please advise folks to keep it clean when creating </w:t>
+      </w:r>
+      <w:proofErr w:type="spellStart"/>
+      <w:r>
+        <w:t>ToDo</w:t>
+      </w:r>
+      <w:proofErr w:type="spellEnd"/>
+      <w:r>
+        <w:t xml:space="preserve"> items! </w:t>
+      </w:r>
+    </w:p>
+    <w:p/>
+    <w:p>
+      <w:pPr>
+        <w:pStyle w:val="Heading2"/>
+      </w:pPr>
+      <w:r>
+        <w:t xml:space="preserve">Session 6: </w:t>
+      </w:r>
+    </w:p>
+    <w:p>
+      <w:r>
+        <w:t xml:space="preserve">The long version of this session has a whole hour of More Personal Computing with labs on Speech Commands through Cortana and Inking. However, </w:t>
+      </w:r>
+      <w:r>
+        <w:t>despite the fact that</w:t>
+      </w:r>
+      <w:r>
+        <w:t xml:space="preserve"> developers in regions where Cortana is not available may still want to support voice commands for the benefit of purchasers of their app in regions where Cortana </w:t>
+      </w:r>
+      <w:r>
+        <w:rPr>
+          <w:u w:val="single"/>
+        </w:rPr>
+        <w:t>is</w:t>
+      </w:r>
+      <w:r>
+        <w:t xml:space="preserve"> available, do not try to run the Cortana lab in unsupported regions – there is no way of executing the lab steps on systems where Cortana is not operational.</w:t>
+      </w:r>
+    </w:p>
+    <w:p>
+      <w:pPr>
+        <w:rPr>
+          <w:b/>
+          <w:u w:val="single"/>
+        </w:rPr>
+      </w:pPr>
+      <w:r>
+        <w:rPr>
+          <w:b/>
+          <w:u w:val="single"/>
+        </w:rPr>
+        <w:t>Option 1 for locations where Cortana is available:</w:t>
+      </w:r>
       <w:bookmarkStart w:id="0" w:name="_GoBack"/>
       <w:bookmarkEnd w:id="0"/>
     </w:p>
+    <w:p>
+      <w:pPr>
+        <w:pStyle w:val="Heading3"/>
+      </w:pPr>
+      <w:r>
+        <w:t xml:space="preserve">Session 6: </w:t>
+      </w:r>
+      <w:r>
+        <w:t>More Personal Computing</w:t>
+      </w:r>
+    </w:p>
+    <w:p>
+      <w:r>
+        <w:t>Duration: 60 minutes</w:t>
+      </w:r>
+    </w:p>
+    <w:p>
+      <w:r>
+        <w:t xml:space="preserve">Lecture: </w:t>
+      </w:r>
+      <w:r>
+        <w:t>slides (2</w:t>
+      </w:r>
+      <w:r>
+        <w:t xml:space="preserve">0 minutes) </w:t>
+      </w:r>
+    </w:p>
+    <w:p>
+      <w:r>
+        <w:t xml:space="preserve">Optional </w:t>
+      </w:r>
+      <w:r>
+        <w:t>Demo: Windows Hello</w:t>
+      </w:r>
+      <w:r>
+        <w:t xml:space="preserve"> – you may wish to demo Windows Hello if you have a system with the appropriate camera hardware.</w:t>
+      </w:r>
+    </w:p>
+    <w:p>
+      <w:pPr>
+        <w:rPr>
+          <w:b/>
+        </w:rPr>
+      </w:pPr>
+      <w:r>
+        <w:rPr>
+          <w:b/>
+        </w:rPr>
+        <w:t xml:space="preserve">Lab 1: </w:t>
+      </w:r>
+      <w:r>
+        <w:rPr>
+          <w:b/>
+        </w:rPr>
+        <w:t xml:space="preserve">6A - </w:t>
+      </w:r>
+      <w:r>
+        <w:rPr>
+          <w:b/>
+        </w:rPr>
+        <w:t>Speech enabling your mobile app</w:t>
+      </w:r>
+    </w:p>
+    <w:p>
+      <w:pPr>
+        <w:rPr>
+          <w:b/>
+        </w:rPr>
+      </w:pPr>
+      <w:r>
+        <w:rPr>
+          <w:b/>
+        </w:rPr>
+        <w:t xml:space="preserve">Lab 2: </w:t>
+      </w:r>
+      <w:r>
+        <w:rPr>
+          <w:b/>
+        </w:rPr>
+        <w:t xml:space="preserve">6B - </w:t>
+      </w:r>
+      <w:r>
+        <w:rPr>
+          <w:b/>
+        </w:rPr>
+        <w:t xml:space="preserve">Adding Ink support </w:t>
+      </w:r>
+    </w:p>
+    <w:p/>
+    <w:p>
+      <w:pPr>
+        <w:rPr>
+          <w:b/>
+          <w:u w:val="single"/>
+        </w:rPr>
+      </w:pPr>
+      <w:r>
+        <w:rPr>
+          <w:b/>
+          <w:u w:val="single"/>
+        </w:rPr>
+        <w:t>Option 2 for locations where Cortana is NOT available:</w:t>
+      </w:r>
+    </w:p>
+    <w:p>
+      <w:pPr>
+        <w:pStyle w:val="Heading3"/>
+      </w:pPr>
+      <w:r>
+        <w:t>Session 6-1</w:t>
+      </w:r>
+      <w:r>
+        <w:t>: More Personal Computing</w:t>
+      </w:r>
+    </w:p>
+    <w:p>
+      <w:r>
+        <w:t>Duration: 30 minutes</w:t>
+      </w:r>
+    </w:p>
+    <w:p>
+      <w:r>
+        <w:t xml:space="preserve">Lecture: </w:t>
+      </w:r>
+      <w:r>
+        <w:t>s</w:t>
+      </w:r>
+      <w:r>
+        <w:t>lides (15</w:t>
+      </w:r>
+      <w:r>
+        <w:t xml:space="preserve"> minutes) </w:t>
+      </w:r>
+    </w:p>
+    <w:p>
+      <w:r>
+        <w:t>Optional Demo: Windows Hello – you may wish to demo Windows Hello if you have a system with the appropriate camera hardware.</w:t>
+      </w:r>
+    </w:p>
+    <w:p/>
+    <w:p>
+      <w:pPr>
+        <w:rPr>
+          <w:b/>
+        </w:rPr>
+      </w:pPr>
+      <w:r>
+        <w:rPr>
+          <w:b/>
+        </w:rPr>
+        <w:t xml:space="preserve">Lab: </w:t>
+      </w:r>
+      <w:r>
+        <w:rPr>
+          <w:b/>
+        </w:rPr>
+        <w:t xml:space="preserve">6B - </w:t>
+      </w:r>
+      <w:r>
+        <w:rPr>
+          <w:b/>
+        </w:rPr>
+        <w:t xml:space="preserve">Adding Ink support </w:t>
+      </w:r>
+    </w:p>
+    <w:p>
+      <w:pPr>
+        <w:pStyle w:val="Heading3"/>
+      </w:pPr>
+      <w:r>
+        <w:t>Session 6-2</w:t>
+      </w:r>
+      <w:r>
+        <w:t>: App Services</w:t>
+      </w:r>
+    </w:p>
+    <w:p>
+      <w:r>
+        <w:t>Duration: 30 minutes</w:t>
+      </w:r>
+    </w:p>
+    <w:p>
+      <w:r>
+        <w:t xml:space="preserve">Lecture: slides (10 minutes) </w:t>
+      </w:r>
+    </w:p>
+    <w:p>
+      <w:pPr>
+        <w:rPr>
+          <w:b/>
+        </w:rPr>
+      </w:pPr>
+      <w:r>
+        <w:rPr>
+          <w:b/>
+        </w:rPr>
+        <w:t xml:space="preserve">Lab: </w:t>
+      </w:r>
+      <w:r>
+        <w:rPr>
+          <w:b/>
+        </w:rPr>
+        <w:t xml:space="preserve">6C - </w:t>
+      </w:r>
+      <w:r>
+        <w:rPr>
+          <w:b/>
+        </w:rPr>
+        <w:t xml:space="preserve">Building an App Service </w:t>
+      </w:r>
+    </w:p>
+    <w:p/>
+    <w:p>
+      <w:pPr>
+        <w:pStyle w:val="Heading2"/>
+      </w:pPr>
+      <w:r>
+        <w:t>Session 7: Store and Monetization</w:t>
+      </w:r>
+    </w:p>
+    <w:p>
+      <w:r>
+        <w:t>Duration: 30 minutes</w:t>
+      </w:r>
+    </w:p>
+    <w:p>
+      <w:r>
+        <w:t>Lecture: slides (</w:t>
+      </w:r>
+      <w:r>
+        <w:t>20</w:t>
+      </w:r>
+      <w:r>
+        <w:t xml:space="preserve"> minutes)</w:t>
+      </w:r>
+    </w:p>
+    <w:p>
+      <w:pPr>
+        <w:rPr>
+          <w:b/>
+        </w:rPr>
+      </w:pPr>
+      <w:r>
+        <w:rPr>
+          <w:b/>
+        </w:rPr>
+        <w:t>Lab</w:t>
+      </w:r>
+      <w:r>
+        <w:rPr>
+          <w:b/>
+        </w:rPr>
+        <w:t>: Incorporating Interstitial Advertising</w:t>
+      </w:r>
+    </w:p>
+    <w:p/>
+    <w:p/>
+    <w:p>
+      <w:pPr>
+        <w:pStyle w:val="Heading2"/>
+      </w:pPr>
+      <w:r>
+        <w:t>Hands On Labs – Full List</w:t>
+      </w:r>
+    </w:p>
+    <w:p>
+      <w:r>
+        <w:t xml:space="preserve">The hands on labs that are incorporated into the sessions described above are not the only ones available. The full list of labs (all available on </w:t>
+      </w:r>
+      <w:proofErr w:type="spellStart"/>
+      <w:r>
+        <w:t>Github</w:t>
+      </w:r>
+      <w:proofErr w:type="spellEnd"/>
+      <w:r>
+        <w:t xml:space="preserve"> along with the main session labs are as follows</w:t>
+      </w:r>
+      <w:proofErr w:type="gramStart"/>
+      <w:r>
+        <w:t xml:space="preserve">: </w:t>
+      </w:r>
+      <w:r>
+        <w:t xml:space="preserve"> (</w:t>
+      </w:r>
+      <w:proofErr w:type="gramEnd"/>
+      <w:r>
+        <w:t>* indicates labs that are incorporated into the main sessions):</w:t>
+      </w:r>
+    </w:p>
+    <w:p>
+      <w:pPr>
+        <w:pStyle w:val="ListParagraph"/>
+        <w:numPr>
+          <w:ilvl w:val="0"/>
+          <w:numId w:val="13"/>
+        </w:numPr>
+      </w:pPr>
+      <w:r>
+        <w:t>Hello Cross Devices World*</w:t>
+      </w:r>
+    </w:p>
+    <w:p>
+      <w:pPr>
+        <w:pStyle w:val="ListParagraph"/>
+        <w:numPr>
+          <w:ilvl w:val="0"/>
+          <w:numId w:val="13"/>
+        </w:numPr>
+      </w:pPr>
+      <w:r>
+        <w:t>Page Navigation and Handling Back*</w:t>
+      </w:r>
+    </w:p>
+    <w:p>
+      <w:pPr>
+        <w:pStyle w:val="ListParagraph"/>
+        <w:numPr>
+          <w:ilvl w:val="0"/>
+          <w:numId w:val="13"/>
+        </w:numPr>
+      </w:pPr>
+      <w:r>
+        <w:t>Building an Adaptive UI*</w:t>
+      </w:r>
+    </w:p>
+    <w:p>
+      <w:pPr>
+        <w:pStyle w:val="ListParagraph"/>
+        <w:numPr>
+          <w:ilvl w:val="0"/>
+          <w:numId w:val="13"/>
+        </w:numPr>
+      </w:pPr>
+      <w:r>
+        <w:t>Using Adaptive Code</w:t>
+      </w:r>
+    </w:p>
+    <w:p>
+      <w:pPr>
+        <w:pStyle w:val="ListParagraph"/>
+        <w:numPr>
+          <w:ilvl w:val="0"/>
+          <w:numId w:val="13"/>
+        </w:numPr>
+      </w:pPr>
+      <w:r>
+        <w:t>Incorporating Interstitial Advertisements*</w:t>
+      </w:r>
+    </w:p>
+    <w:p>
+      <w:pPr>
+        <w:pStyle w:val="ListParagraph"/>
+        <w:numPr>
+          <w:ilvl w:val="0"/>
+          <w:numId w:val="13"/>
+        </w:numPr>
+      </w:pPr>
+      <w:r>
+        <w:t>Data Binding</w:t>
+      </w:r>
+    </w:p>
+    <w:p>
+      <w:pPr>
+        <w:pStyle w:val="ListParagraph"/>
+        <w:numPr>
+          <w:ilvl w:val="0"/>
+          <w:numId w:val="13"/>
+        </w:numPr>
+      </w:pPr>
+      <w:r>
+        <w:t>Hosted Web Apps*</w:t>
+      </w:r>
+    </w:p>
+    <w:p>
+      <w:pPr>
+        <w:pStyle w:val="ListParagraph"/>
+        <w:numPr>
+          <w:ilvl w:val="0"/>
+          <w:numId w:val="13"/>
+        </w:numPr>
+      </w:pPr>
+      <w:r>
+        <w:t>Background Tasks</w:t>
+      </w:r>
+    </w:p>
+    <w:p>
+      <w:pPr>
+        <w:pStyle w:val="ListParagraph"/>
+        <w:numPr>
+          <w:ilvl w:val="0"/>
+          <w:numId w:val="13"/>
+        </w:numPr>
+      </w:pPr>
+      <w:r>
+        <w:t>Adding Live Tiles and Notifications*</w:t>
+      </w:r>
+    </w:p>
+    <w:p>
+      <w:pPr>
+        <w:pStyle w:val="ListParagraph"/>
+        <w:numPr>
+          <w:ilvl w:val="0"/>
+          <w:numId w:val="13"/>
+        </w:numPr>
+      </w:pPr>
+      <w:r>
+        <w:t>Launching apps with Speech Commands*</w:t>
+      </w:r>
+    </w:p>
+    <w:p>
+      <w:pPr>
+        <w:pStyle w:val="ListParagraph"/>
+        <w:numPr>
+          <w:ilvl w:val="0"/>
+          <w:numId w:val="13"/>
+        </w:numPr>
+      </w:pPr>
+      <w:r>
+        <w:t>App Services</w:t>
+      </w:r>
+      <w:r>
+        <w:t>*</w:t>
+      </w:r>
+    </w:p>
+    <w:p>
+      <w:pPr>
+        <w:pStyle w:val="ListParagraph"/>
+        <w:numPr>
+          <w:ilvl w:val="0"/>
+          <w:numId w:val="13"/>
+        </w:numPr>
+      </w:pPr>
+      <w:r>
+        <w:t>Launch for Results</w:t>
+      </w:r>
+    </w:p>
+    <w:p>
+      <w:pPr>
+        <w:pStyle w:val="ListParagraph"/>
+        <w:numPr>
+          <w:ilvl w:val="0"/>
+          <w:numId w:val="13"/>
+        </w:numPr>
+      </w:pPr>
+      <w:r>
+        <w:t>Inking*</w:t>
+      </w:r>
+    </w:p>
+    <w:p/>
     <w:sectPr>
       <w:pgSz w:w="11906" w:h="16838"/>
       <w:pgMar w:top="1440" w:right="1440" w:bottom="1440" w:left="1440" w:header="708" w:footer="708" w:gutter="0"/>
@@ -5829,6 +6764,208 @@
     </w:lvl>
   </w:abstractNum>
   <w:abstractNum w:abstractNumId="3" w15:restartNumberingAfterBreak="0">
+    <w:nsid w:val="19225E85"/>
+    <w:multiLevelType w:val="hybridMultilevel"/>
+    <w:tmpl w:val="CF50C5A8"/>
+    <w:lvl w:ilvl="0" w:tplc="08090001">
+      <w:start w:val="1"/>
+      <w:numFmt w:val="bullet"/>
+      <w:lvlText w:val=""/>
+      <w:lvlJc w:val="left"/>
+      <w:pPr>
+        <w:ind w:left="720" w:hanging="360"/>
+      </w:pPr>
+      <w:rPr>
+        <w:rFonts w:ascii="Symbol" w:hAnsi="Symbol" w:hint="default"/>
+      </w:rPr>
+    </w:lvl>
+    <w:lvl w:ilvl="1" w:tplc="08090003" w:tentative="1">
+      <w:start w:val="1"/>
+      <w:numFmt w:val="bullet"/>
+      <w:lvlText w:val="o"/>
+      <w:lvlJc w:val="left"/>
+      <w:pPr>
+        <w:ind w:left="1440" w:hanging="360"/>
+      </w:pPr>
+      <w:rPr>
+        <w:rFonts w:ascii="Courier New" w:hAnsi="Courier New" w:cs="Courier New" w:hint="default"/>
+      </w:rPr>
+    </w:lvl>
+    <w:lvl w:ilvl="2" w:tplc="08090005" w:tentative="1">
+      <w:start w:val="1"/>
+      <w:numFmt w:val="bullet"/>
+      <w:lvlText w:val=""/>
+      <w:lvlJc w:val="left"/>
+      <w:pPr>
+        <w:ind w:left="2160" w:hanging="360"/>
+      </w:pPr>
+      <w:rPr>
+        <w:rFonts w:ascii="Wingdings" w:hAnsi="Wingdings" w:hint="default"/>
+      </w:rPr>
+    </w:lvl>
+    <w:lvl w:ilvl="3" w:tplc="08090001" w:tentative="1">
+      <w:start w:val="1"/>
+      <w:numFmt w:val="bullet"/>
+      <w:lvlText w:val=""/>
+      <w:lvlJc w:val="left"/>
+      <w:pPr>
+        <w:ind w:left="2880" w:hanging="360"/>
+      </w:pPr>
+      <w:rPr>
+        <w:rFonts w:ascii="Symbol" w:hAnsi="Symbol" w:hint="default"/>
+      </w:rPr>
+    </w:lvl>
+    <w:lvl w:ilvl="4" w:tplc="08090003" w:tentative="1">
+      <w:start w:val="1"/>
+      <w:numFmt w:val="bullet"/>
+      <w:lvlText w:val="o"/>
+      <w:lvlJc w:val="left"/>
+      <w:pPr>
+        <w:ind w:left="3600" w:hanging="360"/>
+      </w:pPr>
+      <w:rPr>
+        <w:rFonts w:ascii="Courier New" w:hAnsi="Courier New" w:cs="Courier New" w:hint="default"/>
+      </w:rPr>
+    </w:lvl>
+    <w:lvl w:ilvl="5" w:tplc="08090005" w:tentative="1">
+      <w:start w:val="1"/>
+      <w:numFmt w:val="bullet"/>
+      <w:lvlText w:val=""/>
+      <w:lvlJc w:val="left"/>
+      <w:pPr>
+        <w:ind w:left="4320" w:hanging="360"/>
+      </w:pPr>
+      <w:rPr>
+        <w:rFonts w:ascii="Wingdings" w:hAnsi="Wingdings" w:hint="default"/>
+      </w:rPr>
+    </w:lvl>
+    <w:lvl w:ilvl="6" w:tplc="08090001" w:tentative="1">
+      <w:start w:val="1"/>
+      <w:numFmt w:val="bullet"/>
+      <w:lvlText w:val=""/>
+      <w:lvlJc w:val="left"/>
+      <w:pPr>
+        <w:ind w:left="5040" w:hanging="360"/>
+      </w:pPr>
+      <w:rPr>
+        <w:rFonts w:ascii="Symbol" w:hAnsi="Symbol" w:hint="default"/>
+      </w:rPr>
+    </w:lvl>
+    <w:lvl w:ilvl="7" w:tplc="08090003" w:tentative="1">
+      <w:start w:val="1"/>
+      <w:numFmt w:val="bullet"/>
+      <w:lvlText w:val="o"/>
+      <w:lvlJc w:val="left"/>
+      <w:pPr>
+        <w:ind w:left="5760" w:hanging="360"/>
+      </w:pPr>
+      <w:rPr>
+        <w:rFonts w:ascii="Courier New" w:hAnsi="Courier New" w:cs="Courier New" w:hint="default"/>
+      </w:rPr>
+    </w:lvl>
+    <w:lvl w:ilvl="8" w:tplc="08090005" w:tentative="1">
+      <w:start w:val="1"/>
+      <w:numFmt w:val="bullet"/>
+      <w:lvlText w:val=""/>
+      <w:lvlJc w:val="left"/>
+      <w:pPr>
+        <w:ind w:left="6480" w:hanging="360"/>
+      </w:pPr>
+      <w:rPr>
+        <w:rFonts w:ascii="Wingdings" w:hAnsi="Wingdings" w:hint="default"/>
+      </w:rPr>
+    </w:lvl>
+  </w:abstractNum>
+  <w:abstractNum w:abstractNumId="4" w15:restartNumberingAfterBreak="0">
+    <w:nsid w:val="20AB0B26"/>
+    <w:multiLevelType w:val="hybridMultilevel"/>
+    <w:tmpl w:val="D8442258"/>
+    <w:lvl w:ilvl="0" w:tplc="51CA0B5A">
+      <w:start w:val="1"/>
+      <w:numFmt w:val="decimal"/>
+      <w:lvlText w:val="%1."/>
+      <w:lvlJc w:val="left"/>
+      <w:pPr>
+        <w:ind w:left="828" w:hanging="468"/>
+      </w:pPr>
+      <w:rPr>
+        <w:rFonts w:hint="default"/>
+      </w:rPr>
+    </w:lvl>
+    <w:lvl w:ilvl="1" w:tplc="08090019" w:tentative="1">
+      <w:start w:val="1"/>
+      <w:numFmt w:val="lowerLetter"/>
+      <w:lvlText w:val="%2."/>
+      <w:lvlJc w:val="left"/>
+      <w:pPr>
+        <w:ind w:left="1440" w:hanging="360"/>
+      </w:pPr>
+    </w:lvl>
+    <w:lvl w:ilvl="2" w:tplc="0809001B" w:tentative="1">
+      <w:start w:val="1"/>
+      <w:numFmt w:val="lowerRoman"/>
+      <w:lvlText w:val="%3."/>
+      <w:lvlJc w:val="right"/>
+      <w:pPr>
+        <w:ind w:left="2160" w:hanging="180"/>
+      </w:pPr>
+    </w:lvl>
+    <w:lvl w:ilvl="3" w:tplc="0809000F" w:tentative="1">
+      <w:start w:val="1"/>
+      <w:numFmt w:val="decimal"/>
+      <w:lvlText w:val="%4."/>
+      <w:lvlJc w:val="left"/>
+      <w:pPr>
+        <w:ind w:left="2880" w:hanging="360"/>
+      </w:pPr>
+    </w:lvl>
+    <w:lvl w:ilvl="4" w:tplc="08090019" w:tentative="1">
+      <w:start w:val="1"/>
+      <w:numFmt w:val="lowerLetter"/>
+      <w:lvlText w:val="%5."/>
+      <w:lvlJc w:val="left"/>
+      <w:pPr>
+        <w:ind w:left="3600" w:hanging="360"/>
+      </w:pPr>
+    </w:lvl>
+    <w:lvl w:ilvl="5" w:tplc="0809001B" w:tentative="1">
+      <w:start w:val="1"/>
+      <w:numFmt w:val="lowerRoman"/>
+      <w:lvlText w:val="%6."/>
+      <w:lvlJc w:val="right"/>
+      <w:pPr>
+        <w:ind w:left="4320" w:hanging="180"/>
+      </w:pPr>
+    </w:lvl>
+    <w:lvl w:ilvl="6" w:tplc="0809000F" w:tentative="1">
+      <w:start w:val="1"/>
+      <w:numFmt w:val="decimal"/>
+      <w:lvlText w:val="%7."/>
+      <w:lvlJc w:val="left"/>
+      <w:pPr>
+        <w:ind w:left="5040" w:hanging="360"/>
+      </w:pPr>
+    </w:lvl>
+    <w:lvl w:ilvl="7" w:tplc="08090019" w:tentative="1">
+      <w:start w:val="1"/>
+      <w:numFmt w:val="lowerLetter"/>
+      <w:lvlText w:val="%8."/>
+      <w:lvlJc w:val="left"/>
+      <w:pPr>
+        <w:ind w:left="5760" w:hanging="360"/>
+      </w:pPr>
+    </w:lvl>
+    <w:lvl w:ilvl="8" w:tplc="0809001B" w:tentative="1">
+      <w:start w:val="1"/>
+      <w:numFmt w:val="lowerRoman"/>
+      <w:lvlText w:val="%9."/>
+      <w:lvlJc w:val="right"/>
+      <w:pPr>
+        <w:ind w:left="6480" w:hanging="180"/>
+      </w:pPr>
+    </w:lvl>
+  </w:abstractNum>
+  <w:abstractNum w:abstractNumId="5" w15:restartNumberingAfterBreak="0">
     <w:nsid w:val="245D3217"/>
     <w:multiLevelType w:val="multilevel"/>
     <w:tmpl w:val="B8D087B2"/>
@@ -5977,7 +7114,7 @@
       </w:rPr>
     </w:lvl>
   </w:abstractNum>
-  <w:abstractNum w:abstractNumId="4" w15:restartNumberingAfterBreak="0">
+  <w:abstractNum w:abstractNumId="6" w15:restartNumberingAfterBreak="0">
     <w:nsid w:val="2AD9131F"/>
     <w:multiLevelType w:val="multilevel"/>
     <w:tmpl w:val="6A00F776"/>
@@ -6126,7 +7263,120 @@
       </w:rPr>
     </w:lvl>
   </w:abstractNum>
-  <w:abstractNum w:abstractNumId="5" w15:restartNumberingAfterBreak="0">
+  <w:abstractNum w:abstractNumId="7" w15:restartNumberingAfterBreak="0">
+    <w:nsid w:val="33230935"/>
+    <w:multiLevelType w:val="hybridMultilevel"/>
+    <w:tmpl w:val="B6FA11E4"/>
+    <w:lvl w:ilvl="0" w:tplc="08090001">
+      <w:start w:val="1"/>
+      <w:numFmt w:val="bullet"/>
+      <w:lvlText w:val=""/>
+      <w:lvlJc w:val="left"/>
+      <w:pPr>
+        <w:ind w:left="720" w:hanging="360"/>
+      </w:pPr>
+      <w:rPr>
+        <w:rFonts w:ascii="Symbol" w:hAnsi="Symbol" w:hint="default"/>
+      </w:rPr>
+    </w:lvl>
+    <w:lvl w:ilvl="1" w:tplc="08090003" w:tentative="1">
+      <w:start w:val="1"/>
+      <w:numFmt w:val="bullet"/>
+      <w:lvlText w:val="o"/>
+      <w:lvlJc w:val="left"/>
+      <w:pPr>
+        <w:ind w:left="1440" w:hanging="360"/>
+      </w:pPr>
+      <w:rPr>
+        <w:rFonts w:ascii="Courier New" w:hAnsi="Courier New" w:cs="Courier New" w:hint="default"/>
+      </w:rPr>
+    </w:lvl>
+    <w:lvl w:ilvl="2" w:tplc="08090005" w:tentative="1">
+      <w:start w:val="1"/>
+      <w:numFmt w:val="bullet"/>
+      <w:lvlText w:val=""/>
+      <w:lvlJc w:val="left"/>
+      <w:pPr>
+        <w:ind w:left="2160" w:hanging="360"/>
+      </w:pPr>
+      <w:rPr>
+        <w:rFonts w:ascii="Wingdings" w:hAnsi="Wingdings" w:hint="default"/>
+      </w:rPr>
+    </w:lvl>
+    <w:lvl w:ilvl="3" w:tplc="08090001" w:tentative="1">
+      <w:start w:val="1"/>
+      <w:numFmt w:val="bullet"/>
+      <w:lvlText w:val=""/>
+      <w:lvlJc w:val="left"/>
+      <w:pPr>
+        <w:ind w:left="2880" w:hanging="360"/>
+      </w:pPr>
+      <w:rPr>
+        <w:rFonts w:ascii="Symbol" w:hAnsi="Symbol" w:hint="default"/>
+      </w:rPr>
+    </w:lvl>
+    <w:lvl w:ilvl="4" w:tplc="08090003" w:tentative="1">
+      <w:start w:val="1"/>
+      <w:numFmt w:val="bullet"/>
+      <w:lvlText w:val="o"/>
+      <w:lvlJc w:val="left"/>
+      <w:pPr>
+        <w:ind w:left="3600" w:hanging="360"/>
+      </w:pPr>
+      <w:rPr>
+        <w:rFonts w:ascii="Courier New" w:hAnsi="Courier New" w:cs="Courier New" w:hint="default"/>
+      </w:rPr>
+    </w:lvl>
+    <w:lvl w:ilvl="5" w:tplc="08090005" w:tentative="1">
+      <w:start w:val="1"/>
+      <w:numFmt w:val="bullet"/>
+      <w:lvlText w:val=""/>
+      <w:lvlJc w:val="left"/>
+      <w:pPr>
+        <w:ind w:left="4320" w:hanging="360"/>
+      </w:pPr>
+      <w:rPr>
+        <w:rFonts w:ascii="Wingdings" w:hAnsi="Wingdings" w:hint="default"/>
+      </w:rPr>
+    </w:lvl>
+    <w:lvl w:ilvl="6" w:tplc="08090001" w:tentative="1">
+      <w:start w:val="1"/>
+      <w:numFmt w:val="bullet"/>
+      <w:lvlText w:val=""/>
+      <w:lvlJc w:val="left"/>
+      <w:pPr>
+        <w:ind w:left="5040" w:hanging="360"/>
+      </w:pPr>
+      <w:rPr>
+        <w:rFonts w:ascii="Symbol" w:hAnsi="Symbol" w:hint="default"/>
+      </w:rPr>
+    </w:lvl>
+    <w:lvl w:ilvl="7" w:tplc="08090003" w:tentative="1">
+      <w:start w:val="1"/>
+      <w:numFmt w:val="bullet"/>
+      <w:lvlText w:val="o"/>
+      <w:lvlJc w:val="left"/>
+      <w:pPr>
+        <w:ind w:left="5760" w:hanging="360"/>
+      </w:pPr>
+      <w:rPr>
+        <w:rFonts w:ascii="Courier New" w:hAnsi="Courier New" w:cs="Courier New" w:hint="default"/>
+      </w:rPr>
+    </w:lvl>
+    <w:lvl w:ilvl="8" w:tplc="08090005" w:tentative="1">
+      <w:start w:val="1"/>
+      <w:numFmt w:val="bullet"/>
+      <w:lvlText w:val=""/>
+      <w:lvlJc w:val="left"/>
+      <w:pPr>
+        <w:ind w:left="6480" w:hanging="360"/>
+      </w:pPr>
+      <w:rPr>
+        <w:rFonts w:ascii="Wingdings" w:hAnsi="Wingdings" w:hint="default"/>
+      </w:rPr>
+    </w:lvl>
+  </w:abstractNum>
+  <w:abstractNum w:abstractNumId="8" w15:restartNumberingAfterBreak="0">
     <w:nsid w:val="3FDB7314"/>
     <w:multiLevelType w:val="multilevel"/>
     <w:tmpl w:val="1634212A"/>
@@ -6275,7 +7525,120 @@
       </w:rPr>
     </w:lvl>
   </w:abstractNum>
-  <w:abstractNum w:abstractNumId="6" w15:restartNumberingAfterBreak="0">
+  <w:abstractNum w:abstractNumId="9" w15:restartNumberingAfterBreak="0">
+    <w:nsid w:val="43863550"/>
+    <w:multiLevelType w:val="hybridMultilevel"/>
+    <w:tmpl w:val="0ECE374C"/>
+    <w:lvl w:ilvl="0" w:tplc="08090001">
+      <w:start w:val="1"/>
+      <w:numFmt w:val="bullet"/>
+      <w:lvlText w:val=""/>
+      <w:lvlJc w:val="left"/>
+      <w:pPr>
+        <w:ind w:left="720" w:hanging="360"/>
+      </w:pPr>
+      <w:rPr>
+        <w:rFonts w:ascii="Symbol" w:hAnsi="Symbol" w:hint="default"/>
+      </w:rPr>
+    </w:lvl>
+    <w:lvl w:ilvl="1" w:tplc="08090003" w:tentative="1">
+      <w:start w:val="1"/>
+      <w:numFmt w:val="bullet"/>
+      <w:lvlText w:val="o"/>
+      <w:lvlJc w:val="left"/>
+      <w:pPr>
+        <w:ind w:left="1440" w:hanging="360"/>
+      </w:pPr>
+      <w:rPr>
+        <w:rFonts w:ascii="Courier New" w:hAnsi="Courier New" w:cs="Courier New" w:hint="default"/>
+      </w:rPr>
+    </w:lvl>
+    <w:lvl w:ilvl="2" w:tplc="08090005" w:tentative="1">
+      <w:start w:val="1"/>
+      <w:numFmt w:val="bullet"/>
+      <w:lvlText w:val=""/>
+      <w:lvlJc w:val="left"/>
+      <w:pPr>
+        <w:ind w:left="2160" w:hanging="360"/>
+      </w:pPr>
+      <w:rPr>
+        <w:rFonts w:ascii="Wingdings" w:hAnsi="Wingdings" w:hint="default"/>
+      </w:rPr>
+    </w:lvl>
+    <w:lvl w:ilvl="3" w:tplc="08090001" w:tentative="1">
+      <w:start w:val="1"/>
+      <w:numFmt w:val="bullet"/>
+      <w:lvlText w:val=""/>
+      <w:lvlJc w:val="left"/>
+      <w:pPr>
+        <w:ind w:left="2880" w:hanging="360"/>
+      </w:pPr>
+      <w:rPr>
+        <w:rFonts w:ascii="Symbol" w:hAnsi="Symbol" w:hint="default"/>
+      </w:rPr>
+    </w:lvl>
+    <w:lvl w:ilvl="4" w:tplc="08090003" w:tentative="1">
+      <w:start w:val="1"/>
+      <w:numFmt w:val="bullet"/>
+      <w:lvlText w:val="o"/>
+      <w:lvlJc w:val="left"/>
+      <w:pPr>
+        <w:ind w:left="3600" w:hanging="360"/>
+      </w:pPr>
+      <w:rPr>
+        <w:rFonts w:ascii="Courier New" w:hAnsi="Courier New" w:cs="Courier New" w:hint="default"/>
+      </w:rPr>
+    </w:lvl>
+    <w:lvl w:ilvl="5" w:tplc="08090005" w:tentative="1">
+      <w:start w:val="1"/>
+      <w:numFmt w:val="bullet"/>
+      <w:lvlText w:val=""/>
+      <w:lvlJc w:val="left"/>
+      <w:pPr>
+        <w:ind w:left="4320" w:hanging="360"/>
+      </w:pPr>
+      <w:rPr>
+        <w:rFonts w:ascii="Wingdings" w:hAnsi="Wingdings" w:hint="default"/>
+      </w:rPr>
+    </w:lvl>
+    <w:lvl w:ilvl="6" w:tplc="08090001" w:tentative="1">
+      <w:start w:val="1"/>
+      <w:numFmt w:val="bullet"/>
+      <w:lvlText w:val=""/>
+      <w:lvlJc w:val="left"/>
+      <w:pPr>
+        <w:ind w:left="5040" w:hanging="360"/>
+      </w:pPr>
+      <w:rPr>
+        <w:rFonts w:ascii="Symbol" w:hAnsi="Symbol" w:hint="default"/>
+      </w:rPr>
+    </w:lvl>
+    <w:lvl w:ilvl="7" w:tplc="08090003" w:tentative="1">
+      <w:start w:val="1"/>
+      <w:numFmt w:val="bullet"/>
+      <w:lvlText w:val="o"/>
+      <w:lvlJc w:val="left"/>
+      <w:pPr>
+        <w:ind w:left="5760" w:hanging="360"/>
+      </w:pPr>
+      <w:rPr>
+        <w:rFonts w:ascii="Courier New" w:hAnsi="Courier New" w:cs="Courier New" w:hint="default"/>
+      </w:rPr>
+    </w:lvl>
+    <w:lvl w:ilvl="8" w:tplc="08090005" w:tentative="1">
+      <w:start w:val="1"/>
+      <w:numFmt w:val="bullet"/>
+      <w:lvlText w:val=""/>
+      <w:lvlJc w:val="left"/>
+      <w:pPr>
+        <w:ind w:left="6480" w:hanging="360"/>
+      </w:pPr>
+      <w:rPr>
+        <w:rFonts w:ascii="Wingdings" w:hAnsi="Wingdings" w:hint="default"/>
+      </w:rPr>
+    </w:lvl>
+  </w:abstractNum>
+  <w:abstractNum w:abstractNumId="10" w15:restartNumberingAfterBreak="0">
     <w:nsid w:val="48A943D0"/>
     <w:multiLevelType w:val="multilevel"/>
     <w:tmpl w:val="71648724"/>
@@ -6424,7 +7787,7 @@
       </w:rPr>
     </w:lvl>
   </w:abstractNum>
-  <w:abstractNum w:abstractNumId="7" w15:restartNumberingAfterBreak="0">
+  <w:abstractNum w:abstractNumId="11" w15:restartNumberingAfterBreak="0">
     <w:nsid w:val="4D767E04"/>
     <w:multiLevelType w:val="multilevel"/>
     <w:tmpl w:val="6AB2C536"/>
@@ -6573,7 +7936,7 @@
       </w:rPr>
     </w:lvl>
   </w:abstractNum>
-  <w:abstractNum w:abstractNumId="8" w15:restartNumberingAfterBreak="0">
+  <w:abstractNum w:abstractNumId="12" w15:restartNumberingAfterBreak="0">
     <w:nsid w:val="615C5AC5"/>
     <w:multiLevelType w:val="hybridMultilevel"/>
     <w:tmpl w:val="DFECF820"/>
@@ -6686,7 +8049,7 @@
       </w:rPr>
     </w:lvl>
   </w:abstractNum>
-  <w:abstractNum w:abstractNumId="9" w15:restartNumberingAfterBreak="0">
+  <w:abstractNum w:abstractNumId="13" w15:restartNumberingAfterBreak="0">
     <w:nsid w:val="68265825"/>
     <w:multiLevelType w:val="multilevel"/>
     <w:tmpl w:val="A60EEA32"/>
@@ -6835,7 +8198,120 @@
       </w:rPr>
     </w:lvl>
   </w:abstractNum>
-  <w:abstractNum w:abstractNumId="10" w15:restartNumberingAfterBreak="0">
+  <w:abstractNum w:abstractNumId="14" w15:restartNumberingAfterBreak="0">
+    <w:nsid w:val="6DE704E6"/>
+    <w:multiLevelType w:val="hybridMultilevel"/>
+    <w:tmpl w:val="41DAB9E0"/>
+    <w:lvl w:ilvl="0" w:tplc="08090001">
+      <w:start w:val="1"/>
+      <w:numFmt w:val="bullet"/>
+      <w:lvlText w:val=""/>
+      <w:lvlJc w:val="left"/>
+      <w:pPr>
+        <w:ind w:left="720" w:hanging="360"/>
+      </w:pPr>
+      <w:rPr>
+        <w:rFonts w:ascii="Symbol" w:hAnsi="Symbol" w:hint="default"/>
+      </w:rPr>
+    </w:lvl>
+    <w:lvl w:ilvl="1" w:tplc="08090003" w:tentative="1">
+      <w:start w:val="1"/>
+      <w:numFmt w:val="bullet"/>
+      <w:lvlText w:val="o"/>
+      <w:lvlJc w:val="left"/>
+      <w:pPr>
+        <w:ind w:left="1440" w:hanging="360"/>
+      </w:pPr>
+      <w:rPr>
+        <w:rFonts w:ascii="Courier New" w:hAnsi="Courier New" w:cs="Courier New" w:hint="default"/>
+      </w:rPr>
+    </w:lvl>
+    <w:lvl w:ilvl="2" w:tplc="08090005" w:tentative="1">
+      <w:start w:val="1"/>
+      <w:numFmt w:val="bullet"/>
+      <w:lvlText w:val=""/>
+      <w:lvlJc w:val="left"/>
+      <w:pPr>
+        <w:ind w:left="2160" w:hanging="360"/>
+      </w:pPr>
+      <w:rPr>
+        <w:rFonts w:ascii="Wingdings" w:hAnsi="Wingdings" w:hint="default"/>
+      </w:rPr>
+    </w:lvl>
+    <w:lvl w:ilvl="3" w:tplc="08090001" w:tentative="1">
+      <w:start w:val="1"/>
+      <w:numFmt w:val="bullet"/>
+      <w:lvlText w:val=""/>
+      <w:lvlJc w:val="left"/>
+      <w:pPr>
+        <w:ind w:left="2880" w:hanging="360"/>
+      </w:pPr>
+      <w:rPr>
+        <w:rFonts w:ascii="Symbol" w:hAnsi="Symbol" w:hint="default"/>
+      </w:rPr>
+    </w:lvl>
+    <w:lvl w:ilvl="4" w:tplc="08090003" w:tentative="1">
+      <w:start w:val="1"/>
+      <w:numFmt w:val="bullet"/>
+      <w:lvlText w:val="o"/>
+      <w:lvlJc w:val="left"/>
+      <w:pPr>
+        <w:ind w:left="3600" w:hanging="360"/>
+      </w:pPr>
+      <w:rPr>
+        <w:rFonts w:ascii="Courier New" w:hAnsi="Courier New" w:cs="Courier New" w:hint="default"/>
+      </w:rPr>
+    </w:lvl>
+    <w:lvl w:ilvl="5" w:tplc="08090005" w:tentative="1">
+      <w:start w:val="1"/>
+      <w:numFmt w:val="bullet"/>
+      <w:lvlText w:val=""/>
+      <w:lvlJc w:val="left"/>
+      <w:pPr>
+        <w:ind w:left="4320" w:hanging="360"/>
+      </w:pPr>
+      <w:rPr>
+        <w:rFonts w:ascii="Wingdings" w:hAnsi="Wingdings" w:hint="default"/>
+      </w:rPr>
+    </w:lvl>
+    <w:lvl w:ilvl="6" w:tplc="08090001" w:tentative="1">
+      <w:start w:val="1"/>
+      <w:numFmt w:val="bullet"/>
+      <w:lvlText w:val=""/>
+      <w:lvlJc w:val="left"/>
+      <w:pPr>
+        <w:ind w:left="5040" w:hanging="360"/>
+      </w:pPr>
+      <w:rPr>
+        <w:rFonts w:ascii="Symbol" w:hAnsi="Symbol" w:hint="default"/>
+      </w:rPr>
+    </w:lvl>
+    <w:lvl w:ilvl="7" w:tplc="08090003" w:tentative="1">
+      <w:start w:val="1"/>
+      <w:numFmt w:val="bullet"/>
+      <w:lvlText w:val="o"/>
+      <w:lvlJc w:val="left"/>
+      <w:pPr>
+        <w:ind w:left="5760" w:hanging="360"/>
+      </w:pPr>
+      <w:rPr>
+        <w:rFonts w:ascii="Courier New" w:hAnsi="Courier New" w:cs="Courier New" w:hint="default"/>
+      </w:rPr>
+    </w:lvl>
+    <w:lvl w:ilvl="8" w:tplc="08090005" w:tentative="1">
+      <w:start w:val="1"/>
+      <w:numFmt w:val="bullet"/>
+      <w:lvlText w:val=""/>
+      <w:lvlJc w:val="left"/>
+      <w:pPr>
+        <w:ind w:left="6480" w:hanging="360"/>
+      </w:pPr>
+      <w:rPr>
+        <w:rFonts w:ascii="Wingdings" w:hAnsi="Wingdings" w:hint="default"/>
+      </w:rPr>
+    </w:lvl>
+  </w:abstractNum>
+  <w:abstractNum w:abstractNumId="15" w15:restartNumberingAfterBreak="0">
     <w:nsid w:val="6E94729C"/>
     <w:multiLevelType w:val="hybridMultilevel"/>
     <w:tmpl w:val="31C486A8"/>
@@ -6948,7 +8424,7 @@
       </w:rPr>
     </w:lvl>
   </w:abstractNum>
-  <w:abstractNum w:abstractNumId="11" w15:restartNumberingAfterBreak="0">
+  <w:abstractNum w:abstractNumId="16" w15:restartNumberingAfterBreak="0">
     <w:nsid w:val="7CDC4686"/>
     <w:multiLevelType w:val="hybridMultilevel"/>
     <w:tmpl w:val="9E6C2FCE"/>
@@ -7062,40 +8538,55 @@
     </w:lvl>
   </w:abstractNum>
   <w:num w:numId="1">
-    <w:abstractNumId w:val="7"/>
+    <w:abstractNumId w:val="11"/>
   </w:num>
   <w:num w:numId="2">
     <w:abstractNumId w:val="2"/>
   </w:num>
   <w:num w:numId="3">
-    <w:abstractNumId w:val="5"/>
+    <w:abstractNumId w:val="8"/>
   </w:num>
   <w:num w:numId="4">
-    <w:abstractNumId w:val="6"/>
+    <w:abstractNumId w:val="10"/>
   </w:num>
   <w:num w:numId="5">
-    <w:abstractNumId w:val="9"/>
+    <w:abstractNumId w:val="13"/>
   </w:num>
   <w:num w:numId="6">
     <w:abstractNumId w:val="1"/>
   </w:num>
   <w:num w:numId="7">
-    <w:abstractNumId w:val="3"/>
+    <w:abstractNumId w:val="5"/>
   </w:num>
   <w:num w:numId="8">
-    <w:abstractNumId w:val="4"/>
+    <w:abstractNumId w:val="6"/>
   </w:num>
   <w:num w:numId="9">
-    <w:abstractNumId w:val="10"/>
+    <w:abstractNumId w:val="15"/>
   </w:num>
   <w:num w:numId="10">
     <w:abstractNumId w:val="0"/>
   </w:num>
   <w:num w:numId="11">
-    <w:abstractNumId w:val="11"/>
+    <w:abstractNumId w:val="16"/>
   </w:num>
   <w:num w:numId="12">
-    <w:abstractNumId w:val="8"/>
+    <w:abstractNumId w:val="12"/>
+  </w:num>
+  <w:num w:numId="13">
+    <w:abstractNumId w:val="4"/>
+  </w:num>
+  <w:num w:numId="14">
+    <w:abstractNumId w:val="14"/>
+  </w:num>
+  <w:num w:numId="15">
+    <w:abstractNumId w:val="3"/>
+  </w:num>
+  <w:num w:numId="16">
+    <w:abstractNumId w:val="7"/>
+  </w:num>
+  <w:num w:numId="17">
+    <w:abstractNumId w:val="9"/>
   </w:num>
 </w:numbering>
 </file>

</xml_diff>

<commit_message>
Updated presenter advice - link to videos
</commit_message>
<xml_diff>
--- a/Presentation Guide.docx
+++ b/Presentation Guide.docx
@@ -36,6 +36,14 @@
       </w:r>
     </w:p>
     <w:p>
+      <w:pPr>
+        <w:rPr>
+          <w:rFonts w:ascii="Segoe UI" w:hAnsi="Segoe UI" w:cs="Segoe UI"/>
+          <w:color w:val="000000"/>
+          <w:sz w:val="20"/>
+          <w:szCs w:val="20"/>
+        </w:rPr>
+      </w:pPr>
       <w:r>
         <w:t xml:space="preserve">Download the workshop materials from </w:t>
       </w:r>
@@ -62,6 +70,37 @@
     </w:p>
     <w:p>
       <w:r>
+        <w:rPr>
+          <w:rFonts w:cs="Segoe UI"/>
+          <w:color w:val="000000"/>
+          <w:sz w:val="20"/>
+          <w:szCs w:val="20"/>
+        </w:rPr>
+        <w:t xml:space="preserve">Watch videos of dry runs of the sessions at </w:t>
+      </w:r>
+      <w:hyperlink r:id="rId6" w:history="1">
+        <w:r>
+          <w:rPr>
+            <w:rStyle w:val="Hyperlink"/>
+            <w:rFonts w:cs="Segoe UI"/>
+            <w:sz w:val="20"/>
+            <w:szCs w:val="20"/>
+          </w:rPr>
+          <w:t>http://1drv.ms/1PCyCn4</w:t>
+        </w:r>
+      </w:hyperlink>
+      <w:r>
+        <w:rPr>
+          <w:rFonts w:cs="Segoe UI"/>
+          <w:color w:val="000000"/>
+          <w:sz w:val="20"/>
+          <w:szCs w:val="20"/>
+        </w:rPr>
+        <w:t xml:space="preserve">  to get an idea of style and pace.</w:t>
+      </w:r>
+    </w:p>
+    <w:p>
+      <w:r>
         <w:t xml:space="preserve">This event is a </w:t>
       </w:r>
       <w:r>
@@ -169,7 +208,7 @@
         </w:rPr>
         <w:t xml:space="preserve"> </w:t>
       </w:r>
-      <w:hyperlink r:id="rId6" w:history="1">
+      <w:hyperlink r:id="rId7" w:history="1">
         <w:r>
           <w:rPr>
             <w:rStyle w:val="Hyperlink"/>
@@ -232,21 +271,53 @@
     </w:p>
     <w:p>
       <w:r>
-        <w:t>Instructors are strongly advised to have a dual monitor setup. This allows the hands on lab manual to be showing on one, with Visual Studio running on the other and being presented to the room.</w:t>
-      </w:r>
-    </w:p>
-    <w:p>
+        <w:t>Instructors are strongly advised to have a setup</w:t>
+      </w:r>
+      <w:r>
+        <w:t xml:space="preserve"> as follows:</w:t>
+      </w:r>
+    </w:p>
+    <w:p>
+      <w:pPr>
+        <w:pStyle w:val="ListParagraph"/>
+        <w:numPr>
+          <w:ilvl w:val="0"/>
+          <w:numId w:val="18"/>
+        </w:numPr>
+      </w:pPr>
       <w:r>
         <w:lastRenderedPageBreak/>
-        <w:t xml:space="preserve">For Lab 1, it is optional though recommended to demonstrate the app built in that lab running on an </w:t>
-      </w:r>
-      <w:proofErr w:type="spellStart"/>
-      <w:r>
-        <w:t>IoT</w:t>
-      </w:r>
-      <w:proofErr w:type="spellEnd"/>
-      <w:r>
-        <w:t xml:space="preserve"> device such as a Raspberry Pi 2. This comes with some challenges to demo. You will need:</w:t>
+        <w:t>Presentation machine running Visual Studio, and with the Lab manual open so that you can copy blocks of code and paste into the code editor.</w:t>
+      </w:r>
+      <w:r>
+        <w:br/>
+        <w:t>You may find it helpful to setup two virtual desktops, with Visual Studio showing in one, and the lab manual on the other, then you can use CTRL + Windows + Left Arrow|Right Arrow to easily switch between. Or use ALT+Tab if you keep them both on one desktop.</w:t>
+      </w:r>
+    </w:p>
+    <w:p>
+      <w:pPr>
+        <w:pStyle w:val="ListParagraph"/>
+        <w:numPr>
+          <w:ilvl w:val="0"/>
+          <w:numId w:val="18"/>
+        </w:numPr>
+      </w:pPr>
+      <w:r>
+        <w:t>A separate device such as a Surface [Pro] next to your presentation machine, also with the Lab manual showing on it. In Settings – System – Power and Sleep, change the  timeouts so that the device doesn’t go to sleep too quickly while you are not using it.</w:t>
+      </w:r>
+    </w:p>
+    <w:p/>
+    <w:p>
+      <w:r>
+        <w:t xml:space="preserve">This allows </w:t>
+      </w:r>
+      <w:r>
+        <w:t xml:space="preserve">you to read the lab steps on the Surface and talk through the lab, while you perform the lab on your presentation machine. Always remember though that attendees likely will not have this convenience, so give them time to switch between the lab manual and Visual Studio where appropriate. </w:t>
+      </w:r>
+    </w:p>
+    <w:p>
+      <w:r>
+        <w:t>For Lab 1, it is optional though recommended to demonstrate the app built in that lab running on an IoT device such as a Raspberry Pi 2. This comes with some challenges to demo. You will need:</w:t>
       </w:r>
     </w:p>
     <w:p>
@@ -258,15 +329,7 @@
         </w:numPr>
       </w:pPr>
       <w:r>
-        <w:t xml:space="preserve">HDMI input to your video projection so you can plug in the HDMI output of the </w:t>
-      </w:r>
-      <w:proofErr w:type="spellStart"/>
-      <w:r>
-        <w:t>IoT</w:t>
-      </w:r>
-      <w:proofErr w:type="spellEnd"/>
-      <w:r>
-        <w:t xml:space="preserve"> device to show what is being displayed</w:t>
+        <w:t>HDMI input to your video projection so you can plug in the HDMI output of the IoT device to show what is being displayed</w:t>
       </w:r>
     </w:p>
     <w:p>
@@ -278,39 +341,15 @@
         </w:numPr>
       </w:pPr>
       <w:r>
-        <w:t xml:space="preserve">Your PC and the </w:t>
-      </w:r>
-      <w:proofErr w:type="spellStart"/>
-      <w:r>
-        <w:t>IoT</w:t>
-      </w:r>
-      <w:proofErr w:type="spellEnd"/>
-      <w:r>
-        <w:t xml:space="preserve"> machine must be connected to the same subnet.</w:t>
+        <w:t>Your PC and the IoT machine must be connected to the same subnet.</w:t>
       </w:r>
       <w:r>
         <w:t xml:space="preserve"> </w:t>
       </w:r>
       <w:r>
-        <w:t xml:space="preserve">You may connect directly via </w:t>
-      </w:r>
-      <w:proofErr w:type="spellStart"/>
-      <w:r>
-        <w:t>ethernet</w:t>
-      </w:r>
-      <w:proofErr w:type="spellEnd"/>
-      <w:r>
-        <w:t xml:space="preserve"> or Wi-Fi or use Internet Connection Sharing (ICS) to connect through your development machine. For more information on connecting your </w:t>
-      </w:r>
-      <w:proofErr w:type="spellStart"/>
-      <w:r>
-        <w:t>IoT</w:t>
-      </w:r>
-      <w:proofErr w:type="spellEnd"/>
-      <w:r>
-        <w:t xml:space="preserve"> device to your local network, visit </w:t>
-      </w:r>
-      <w:hyperlink r:id="rId7" w:history="1">
+        <w:t xml:space="preserve">You may connect directly via ethernet or Wi-Fi or use Internet Connection Sharing (ICS) to connect through your development machine. For more information on connecting your IoT device to your local network, visit </w:t>
+      </w:r>
+      <w:hyperlink r:id="rId8" w:history="1">
         <w:r>
           <w:rPr>
             <w:rStyle w:val="Hyperlink"/>
@@ -331,23 +370,7 @@
         </w:numPr>
       </w:pPr>
       <w:r>
-        <w:t xml:space="preserve">Determine the local IP address of your </w:t>
-      </w:r>
-      <w:proofErr w:type="spellStart"/>
-      <w:r>
-        <w:t>IoT</w:t>
-      </w:r>
-      <w:proofErr w:type="spellEnd"/>
-      <w:r>
-        <w:t xml:space="preserve"> device. A Raspberry Pi 2 running the default Windows 10 for </w:t>
-      </w:r>
-      <w:proofErr w:type="spellStart"/>
-      <w:r>
-        <w:t>IoT</w:t>
-      </w:r>
-      <w:proofErr w:type="spellEnd"/>
-      <w:r>
-        <w:t xml:space="preserve"> devices displays its device name and IP address on the home screen.</w:t>
+        <w:t>Determine the local IP address of your IoT device. A Raspberry Pi 2 running the default Windows 10 for IoT devices displays its device name and IP address on the home screen.</w:t>
       </w:r>
     </w:p>
     <w:p>
@@ -359,25 +382,9 @@
         </w:numPr>
       </w:pPr>
       <w:r>
-        <w:t xml:space="preserve">Use </w:t>
-      </w:r>
-      <w:proofErr w:type="spellStart"/>
-      <w:r>
-        <w:t>Powershell</w:t>
-      </w:r>
-      <w:proofErr w:type="spellEnd"/>
-      <w:r>
-        <w:t xml:space="preserve"> to connect and configure your Windows 10 </w:t>
-      </w:r>
-      <w:proofErr w:type="spellStart"/>
-      <w:r>
-        <w:t>IoT</w:t>
-      </w:r>
-      <w:proofErr w:type="spellEnd"/>
-      <w:r>
-        <w:t xml:space="preserve"> Core device as described here: </w:t>
-      </w:r>
-      <w:hyperlink r:id="rId8" w:history="1">
+        <w:t xml:space="preserve">Use Powershell to connect and configure your Windows 10 IoT Core device as described here: </w:t>
+      </w:r>
+      <w:hyperlink r:id="rId9" w:history="1">
         <w:r>
           <w:rPr>
             <w:rStyle w:val="Hyperlink"/>
@@ -419,52 +426,78 @@
     </w:p>
     <w:p>
       <w:r>
+        <w:t>Advise the students not to try to read every word of the lab manual – there are a lot of pictures and explanatory text, so if they try to read every step, you will never get through the lab in time. Instead, encourage them to try to follow you. Make sure you read the introductory paragraph to each Exercise and Task to explain the following steps of the lab, and read out any Notes where appropriate</w:t>
+      </w:r>
+      <w:r>
+        <w:t>. Your job is to lead them through the lab and to give them additional explanation on what they are doing.</w:t>
+      </w:r>
+    </w:p>
+    <w:p>
+      <w:r>
         <w:t>Do not go too fast – people in the room will have different levels of comfort with working with Visual Studio, C# and XAML.</w:t>
       </w:r>
     </w:p>
     <w:p>
       <w:r>
-        <w:t>Do not go too slow! You cannot run the lab at the pace of the slowest person. Use your judgement on when to move on, but make use of the proctors to give assistance to anyone who is struggling.</w:t>
-      </w:r>
-    </w:p>
-    <w:p>
-      <w:r>
+        <w:t xml:space="preserve">Do not go too slow! You cannot run the lab at the pace of the slowest person. Use your judgement on when to move on, but </w:t>
+      </w:r>
+      <w:r>
+        <w:t>rely on</w:t>
+      </w:r>
+      <w:r>
+        <w:t xml:space="preserve"> the proctors to give assistance to anyone who is struggling.</w:t>
+      </w:r>
+      <w:r>
+        <w:t xml:space="preserve"> Some labs have two or more exercises. If a student has struggled, they could always open the solution from the exercise to see it working, and use it as the starting point for the subsequent exercise.</w:t>
+      </w:r>
+      <w:bookmarkStart w:id="0" w:name="_GoBack"/>
+      <w:bookmarkEnd w:id="0"/>
+    </w:p>
+    <w:p>
+      <w:r>
+        <w:lastRenderedPageBreak/>
         <w:t>Some of the lab steps involve entry of multiple lines of code. Do not try to type in each line laboriously. Much better to copy the code from the lab manual and paste it in – but then take the trouble to explain what the code does.</w:t>
       </w:r>
     </w:p>
     <w:p>
       <w:r>
-        <w:t xml:space="preserve">As the instructor, you are strongly advised to have a dual monitor setup, with the lab manual showing on </w:t>
-      </w:r>
-      <w:proofErr w:type="spellStart"/>
-      <w:r>
-        <w:t>oe</w:t>
-      </w:r>
-      <w:proofErr w:type="spellEnd"/>
-      <w:r>
-        <w:t xml:space="preserve"> monitor and Visual Studio on the other. Attendees will not have dual monitors. In the ‘Getting Setup’ session right at the beginning of the day, show attendees how to use the Windows 10 Virtual Desktop feature and open the lab manual on one desktop and Visual Studio on a second desktop. Then it is easy for attendees to use the Task View or CTRL + Windows + </w:t>
-      </w:r>
-      <w:proofErr w:type="spellStart"/>
-      <w:r>
-        <w:t>LeftArrow</w:t>
-      </w:r>
-      <w:proofErr w:type="spellEnd"/>
-      <w:r>
-        <w:t xml:space="preserve"> </w:t>
+        <w:t xml:space="preserve">As the instructor, you are strongly advised to have </w:t>
+      </w:r>
+      <w:r>
+        <w:t>an additional machine such as a Surface</w:t>
+      </w:r>
+      <w:r>
+        <w:t xml:space="preserve"> with the lab manual showing on </w:t>
+      </w:r>
+      <w:r>
+        <w:t>that device</w:t>
+      </w:r>
+      <w:r>
+        <w:t xml:space="preserve"> and Visual Studio on the </w:t>
+      </w:r>
+      <w:r>
+        <w:t>presentation machine</w:t>
+      </w:r>
+      <w:r>
+        <w:t xml:space="preserve">. Attendees will </w:t>
+      </w:r>
+      <w:r>
+        <w:t xml:space="preserve">likely </w:t>
+      </w:r>
+      <w:r>
+        <w:t xml:space="preserve">not have </w:t>
+      </w:r>
+      <w:r>
+        <w:t>the lab manual on a separate device</w:t>
+      </w:r>
+      <w:r>
+        <w:t xml:space="preserve">. In the ‘Getting Setup’ session right at the beginning of the day, show attendees how to use the Windows 10 Virtual Desktop feature and open the lab manual on one desktop and Visual Studio on a second desktop. Then it is easy for attendees to use the Task View or CTRL + Windows + LeftArrow </w:t>
       </w:r>
       <w:r>
         <w:t>|</w:t>
       </w:r>
       <w:r>
-        <w:t xml:space="preserve"> </w:t>
-      </w:r>
-      <w:proofErr w:type="spellStart"/>
-      <w:r>
-        <w:t>RightArrow</w:t>
-      </w:r>
-      <w:proofErr w:type="spellEnd"/>
-      <w:r>
-        <w:t xml:space="preserve"> </w:t>
+        <w:t xml:space="preserve"> RightArrow </w:t>
       </w:r>
       <w:r>
         <w:t xml:space="preserve">hotkeys </w:t>
@@ -866,7 +899,6 @@
                 <w:sz w:val="20"/>
                 <w:szCs w:val="20"/>
               </w:rPr>
-              <w:lastRenderedPageBreak/>
               <w:t>9:3</w:t>
             </w:r>
             <w:r>
@@ -932,15 +964,6 @@
                 <w:szCs w:val="20"/>
               </w:rPr>
             </w:pPr>
-            <w:r>
-              <w:rPr>
-                <w:rFonts w:ascii="Segoe UI" w:hAnsi="Segoe UI" w:cs="Segoe UI"/>
-                <w:color w:val="1F497D"/>
-                <w:sz w:val="20"/>
-                <w:szCs w:val="20"/>
-              </w:rPr>
-              <w:t>Issue Azure Pass to attendees without current Azure subscriptions</w:t>
-            </w:r>
           </w:p>
         </w:tc>
       </w:tr>
@@ -1679,6 +1702,7 @@
                 <w:sz w:val="20"/>
                 <w:szCs w:val="20"/>
               </w:rPr>
+              <w:lastRenderedPageBreak/>
               <w:t>Building an Adaptive UI</w:t>
             </w:r>
             <w:r>
@@ -1729,6 +1753,7 @@
                 <w:sz w:val="20"/>
                 <w:szCs w:val="20"/>
               </w:rPr>
+              <w:lastRenderedPageBreak/>
               <w:t>Design guidance</w:t>
             </w:r>
           </w:p>
@@ -1849,6 +1874,7 @@
                 <w:sz w:val="20"/>
                 <w:szCs w:val="20"/>
               </w:rPr>
+              <w:lastRenderedPageBreak/>
               <w:t>12:00 AM – 12:</w:t>
             </w:r>
             <w:r>
@@ -2536,7 +2562,6 @@
                 <w:szCs w:val="20"/>
               </w:rPr>
             </w:pPr>
-            <w:proofErr w:type="spellStart"/>
             <w:r>
               <w:rPr>
                 <w:rFonts w:ascii="Segoe UI" w:hAnsi="Segoe UI" w:cs="Segoe UI"/>
@@ -2545,7 +2570,6 @@
               </w:rPr>
               <w:t>WebView</w:t>
             </w:r>
-            <w:proofErr w:type="spellEnd"/>
           </w:p>
           <w:p>
             <w:pPr>
@@ -2627,7 +2651,6 @@
                 <w:szCs w:val="20"/>
               </w:rPr>
             </w:pPr>
-            <w:proofErr w:type="spellStart"/>
             <w:r>
               <w:rPr>
                 <w:rFonts w:ascii="Segoe UI" w:hAnsi="Segoe UI" w:cs="Segoe UI"/>
@@ -2636,7 +2659,6 @@
               </w:rPr>
               <w:t>WebView</w:t>
             </w:r>
-            <w:proofErr w:type="spellEnd"/>
           </w:p>
           <w:p>
             <w:pPr>
@@ -2719,7 +2741,6 @@
                 <w:szCs w:val="20"/>
               </w:rPr>
             </w:pPr>
-            <w:proofErr w:type="spellStart"/>
             <w:r>
               <w:rPr>
                 <w:rFonts w:ascii="Segoe UI" w:hAnsi="Segoe UI" w:cs="Segoe UI"/>
@@ -2728,7 +2749,6 @@
               </w:rPr>
               <w:t>WebView</w:t>
             </w:r>
-            <w:proofErr w:type="spellEnd"/>
           </w:p>
           <w:p>
             <w:pPr>
@@ -3106,7 +3126,6 @@
                 <w:sz w:val="20"/>
                 <w:szCs w:val="20"/>
               </w:rPr>
-              <w:lastRenderedPageBreak/>
               <w:t>Importance of connected experiences across a user’s devices</w:t>
             </w:r>
           </w:p>
@@ -3131,7 +3150,6 @@
                 <w:sz w:val="20"/>
                 <w:szCs w:val="20"/>
               </w:rPr>
-              <w:lastRenderedPageBreak/>
               <w:t>Azure App Service Mobile Apps for an easy way to build a cloud backend for your mobile app</w:t>
             </w:r>
           </w:p>
@@ -3217,7 +3235,6 @@
                 <w:sz w:val="20"/>
                 <w:szCs w:val="20"/>
               </w:rPr>
-              <w:lastRenderedPageBreak/>
               <w:t>3:30 PM– 4:0</w:t>
             </w:r>
             <w:r>
@@ -3676,18 +3693,8 @@
                 <w:sz w:val="20"/>
                 <w:szCs w:val="20"/>
               </w:rPr>
-              <w:t xml:space="preserve">Windows Hello/Face </w:t>
-            </w:r>
-            <w:proofErr w:type="spellStart"/>
-            <w:r>
-              <w:rPr>
-                <w:rFonts w:ascii="Segoe UI" w:hAnsi="Segoe UI" w:cs="Segoe UI"/>
-                <w:sz w:val="20"/>
-                <w:szCs w:val="20"/>
-              </w:rPr>
-              <w:t>Reco</w:t>
-            </w:r>
-            <w:proofErr w:type="spellEnd"/>
+              <w:t>Windows Hello/Face Reco</w:t>
+            </w:r>
           </w:p>
           <w:p>
             <w:pPr>
@@ -3905,18 +3912,8 @@
                 <w:sz w:val="20"/>
                 <w:szCs w:val="20"/>
               </w:rPr>
-              <w:t xml:space="preserve">Ink text </w:t>
-            </w:r>
-            <w:proofErr w:type="spellStart"/>
-            <w:r>
-              <w:rPr>
-                <w:rFonts w:ascii="Segoe UI" w:hAnsi="Segoe UI" w:cs="Segoe UI"/>
-                <w:sz w:val="20"/>
-                <w:szCs w:val="20"/>
-              </w:rPr>
-              <w:t>reco</w:t>
-            </w:r>
-            <w:proofErr w:type="spellEnd"/>
+              <w:t>Ink text reco</w:t>
+            </w:r>
           </w:p>
           <w:p>
             <w:pPr>
@@ -3939,25 +3936,7 @@
                 <w:sz w:val="20"/>
                 <w:szCs w:val="20"/>
               </w:rPr>
-              <w:t xml:space="preserve">Face </w:t>
-            </w:r>
-            <w:proofErr w:type="spellStart"/>
-            <w:r>
-              <w:rPr>
-                <w:rFonts w:ascii="Segoe UI" w:hAnsi="Segoe UI" w:cs="Segoe UI"/>
-                <w:sz w:val="20"/>
-                <w:szCs w:val="20"/>
-              </w:rPr>
-              <w:t>Reco</w:t>
-            </w:r>
-            <w:proofErr w:type="spellEnd"/>
-            <w:r>
-              <w:rPr>
-                <w:rFonts w:ascii="Segoe UI" w:hAnsi="Segoe UI" w:cs="Segoe UI"/>
-                <w:sz w:val="20"/>
-                <w:szCs w:val="20"/>
-              </w:rPr>
-              <w:t xml:space="preserve"> used in app</w:t>
+              <w:t>Face Reco used in app</w:t>
             </w:r>
           </w:p>
         </w:tc>
@@ -4305,18 +4284,8 @@
                 <w:sz w:val="20"/>
                 <w:szCs w:val="20"/>
               </w:rPr>
-              <w:t xml:space="preserve">Windows Hello/Face </w:t>
-            </w:r>
-            <w:proofErr w:type="spellStart"/>
-            <w:r>
-              <w:rPr>
-                <w:rFonts w:ascii="Segoe UI" w:hAnsi="Segoe UI" w:cs="Segoe UI"/>
-                <w:sz w:val="20"/>
-                <w:szCs w:val="20"/>
-              </w:rPr>
-              <w:t>Reco</w:t>
-            </w:r>
-            <w:proofErr w:type="spellEnd"/>
+              <w:t>Windows Hello/Face Reco</w:t>
+            </w:r>
           </w:p>
           <w:p>
             <w:pPr>
@@ -4510,18 +4479,8 @@
                 <w:sz w:val="20"/>
                 <w:szCs w:val="20"/>
               </w:rPr>
-              <w:t xml:space="preserve">Ink text </w:t>
-            </w:r>
-            <w:proofErr w:type="spellStart"/>
-            <w:r>
-              <w:rPr>
-                <w:rFonts w:ascii="Segoe UI" w:hAnsi="Segoe UI" w:cs="Segoe UI"/>
-                <w:sz w:val="20"/>
-                <w:szCs w:val="20"/>
-              </w:rPr>
-              <w:t>reco</w:t>
-            </w:r>
-            <w:proofErr w:type="spellEnd"/>
+              <w:t>Ink text reco</w:t>
+            </w:r>
           </w:p>
           <w:p>
             <w:pPr>
@@ -4544,25 +4503,7 @@
                 <w:sz w:val="20"/>
                 <w:szCs w:val="20"/>
               </w:rPr>
-              <w:t xml:space="preserve">Face </w:t>
-            </w:r>
-            <w:proofErr w:type="spellStart"/>
-            <w:r>
-              <w:rPr>
-                <w:rFonts w:ascii="Segoe UI" w:hAnsi="Segoe UI" w:cs="Segoe UI"/>
-                <w:sz w:val="20"/>
-                <w:szCs w:val="20"/>
-              </w:rPr>
-              <w:t>Reco</w:t>
-            </w:r>
-            <w:proofErr w:type="spellEnd"/>
-            <w:r>
-              <w:rPr>
-                <w:rFonts w:ascii="Segoe UI" w:hAnsi="Segoe UI" w:cs="Segoe UI"/>
-                <w:sz w:val="20"/>
-                <w:szCs w:val="20"/>
-              </w:rPr>
-              <w:t xml:space="preserve"> used in app</w:t>
+              <w:t>Face Reco used in app</w:t>
             </w:r>
           </w:p>
         </w:tc>
@@ -5358,7 +5299,6 @@
                 <w:sz w:val="20"/>
                 <w:szCs w:val="20"/>
               </w:rPr>
-              <w:lastRenderedPageBreak/>
               <w:t>5:3</w:t>
             </w:r>
             <w:r>
@@ -5521,15 +5461,7 @@
     </w:p>
     <w:p>
       <w:r>
-        <w:t xml:space="preserve">Note that Task 5 of Exercise 2 of this lab is to show the app running on an </w:t>
-      </w:r>
-      <w:proofErr w:type="spellStart"/>
-      <w:r>
-        <w:t>IoT</w:t>
-      </w:r>
-      <w:proofErr w:type="spellEnd"/>
-      <w:r>
-        <w:t xml:space="preserve"> device. Clearly, this is not a step that the attendees will be equipped to perform. It is a great idea to demo this if you can – but see the notes in the introduction of this document on the various setup steps you will have to perform to do this successfully.</w:t>
+        <w:t>Note that Task 5 of Exercise 2 of this lab is to show the app running on an IoT device. Clearly, this is not a step that the attendees will be equipped to perform. It is a great idea to demo this if you can – but see the notes in the introduction of this document on the various setup steps you will have to perform to do this successfully.</w:t>
       </w:r>
     </w:p>
     <w:p>
@@ -5558,6 +5490,7 @@
     </w:p>
     <w:p>
       <w:r>
+        <w:lastRenderedPageBreak/>
         <w:t>The main teaching</w:t>
       </w:r>
       <w:r>
@@ -5575,10 +5508,7 @@
         <w:t xml:space="preserve"> are optional. They walk through how to create your own on-canvas Back Button if you do not want to use the shell-drawn Back Button. You will probably not have time to walk through these exercises, and should explain to attendees what the tasks show and encourage them to work through those steps in their own time.</w:t>
       </w:r>
     </w:p>
-    <w:p>
-      <w:bookmarkStart w:id="0" w:name="_GoBack"/>
-      <w:bookmarkEnd w:id="0"/>
-    </w:p>
+    <w:p/>
     <w:p>
       <w:pPr>
         <w:pStyle w:val="Heading2"/>
@@ -5590,21 +5520,20 @@
         <w:rPr>
           <w:lang w:val="fr-FR"/>
         </w:rPr>
-        <w:t xml:space="preserve">Session </w:t>
-      </w:r>
-      <w:proofErr w:type="gramStart"/>
-      <w:r>
+        <w:t>Session 2: Adaptive UI</w:t>
+      </w:r>
+    </w:p>
+    <w:p>
+      <w:pPr>
         <w:rPr>
           <w:lang w:val="fr-FR"/>
         </w:rPr>
-        <w:t>2:</w:t>
-      </w:r>
-      <w:proofErr w:type="gramEnd"/>
+      </w:pPr>
       <w:r>
         <w:rPr>
           <w:lang w:val="fr-FR"/>
         </w:rPr>
-        <w:t xml:space="preserve"> Adaptive UI</w:t>
+        <w:t>Duration: 60 minutes</w:t>
       </w:r>
     </w:p>
     <w:p>
@@ -5613,40 +5542,11 @@
           <w:lang w:val="fr-FR"/>
         </w:rPr>
       </w:pPr>
-      <w:proofErr w:type="gramStart"/>
       <w:r>
         <w:rPr>
           <w:lang w:val="fr-FR"/>
         </w:rPr>
-        <w:t>Duration:</w:t>
-      </w:r>
-      <w:proofErr w:type="gramEnd"/>
-      <w:r>
-        <w:rPr>
-          <w:lang w:val="fr-FR"/>
-        </w:rPr>
-        <w:t xml:space="preserve"> 60 minutes</w:t>
-      </w:r>
-    </w:p>
-    <w:p>
-      <w:pPr>
-        <w:rPr>
-          <w:lang w:val="fr-FR"/>
-        </w:rPr>
-      </w:pPr>
-      <w:proofErr w:type="gramStart"/>
-      <w:r>
-        <w:rPr>
-          <w:lang w:val="fr-FR"/>
-        </w:rPr>
-        <w:t>Lecture:</w:t>
-      </w:r>
-      <w:proofErr w:type="gramEnd"/>
-      <w:r>
-        <w:rPr>
-          <w:lang w:val="fr-FR"/>
-        </w:rPr>
-        <w:t xml:space="preserve"> slides (</w:t>
+        <w:t>Lecture: slides (</w:t>
       </w:r>
       <w:r>
         <w:rPr>
@@ -5684,21 +5584,14 @@
       </w:r>
     </w:p>
     <w:p>
-      <w:proofErr w:type="gramStart"/>
-      <w:r>
-        <w:t>Duration :</w:t>
-      </w:r>
-      <w:proofErr w:type="gramEnd"/>
-      <w:r>
-        <w:t xml:space="preserve"> 30 minutes</w:t>
-      </w:r>
-    </w:p>
-    <w:p>
-      <w:proofErr w:type="gramStart"/>
+      <w:r>
+        <w:t>Duration : 30 minutes</w:t>
+      </w:r>
+    </w:p>
+    <w:p>
       <w:r>
         <w:t>Lecture :</w:t>
       </w:r>
-      <w:proofErr w:type="gramEnd"/>
       <w:r>
         <w:t xml:space="preserve"> slides (10 minutes)</w:t>
       </w:r>
@@ -5709,20 +5602,11 @@
           <w:b/>
         </w:rPr>
       </w:pPr>
-      <w:proofErr w:type="gramStart"/>
       <w:r>
         <w:rPr>
           <w:b/>
         </w:rPr>
-        <w:lastRenderedPageBreak/>
-        <w:t>Lab :</w:t>
-      </w:r>
-      <w:proofErr w:type="gramEnd"/>
-      <w:r>
-        <w:rPr>
-          <w:b/>
-        </w:rPr>
-        <w:t xml:space="preserve"> Adding Live Tiles and Notifications</w:t>
+        <w:t>Lab : Adding Live Tiles and Notifications</w:t>
       </w:r>
     </w:p>
     <w:p>
@@ -5740,23 +5624,13 @@
       </w:r>
     </w:p>
     <w:p>
-      <w:proofErr w:type="gramStart"/>
-      <w:r>
-        <w:t>Duration :</w:t>
-      </w:r>
-      <w:proofErr w:type="gramEnd"/>
-      <w:r>
-        <w:t xml:space="preserve"> 60 minutes</w:t>
-      </w:r>
-    </w:p>
-    <w:p>
-      <w:proofErr w:type="gramStart"/>
-      <w:r>
-        <w:t>Lecture :</w:t>
-      </w:r>
-      <w:proofErr w:type="gramEnd"/>
-      <w:r>
-        <w:t xml:space="preserve"> slides (20 minutes)</w:t>
+      <w:r>
+        <w:t>Duration : 60 minutes</w:t>
+      </w:r>
+    </w:p>
+    <w:p>
+      <w:r>
+        <w:t>Lecture : slides (20 minutes)</w:t>
       </w:r>
     </w:p>
     <w:p>
@@ -5778,14 +5652,12 @@
         </w:rPr>
         <w:t xml:space="preserve">: </w:t>
       </w:r>
-      <w:proofErr w:type="spellStart"/>
       <w:r>
         <w:rPr>
           <w:b/>
         </w:rPr>
         <w:t>WebView</w:t>
       </w:r>
-      <w:proofErr w:type="spellEnd"/>
       <w:r>
         <w:t xml:space="preserve"> – this </w:t>
       </w:r>
@@ -5815,15 +5687,7 @@
     </w:p>
     <w:p>
       <w:r>
-        <w:t xml:space="preserve">Note that this lab has a short Exercise 3 on </w:t>
-      </w:r>
-      <w:proofErr w:type="spellStart"/>
-      <w:r>
-        <w:t>Manifoldjs</w:t>
-      </w:r>
-      <w:proofErr w:type="spellEnd"/>
-      <w:r>
-        <w:t>. If you have time, you may wish to demo this exercise, but not do it as an instructor-led lab. Be careful if you do, there are some supporting packages you need to install in order to perform this exercise.</w:t>
+        <w:t>Note that this lab has a short Exercise 3 on Manifoldjs. If you have time, you may wish to demo this exercise, but not do it as an instructor-led lab. Be careful if you do, there are some supporting packages you need to install in order to perform this exercise.</w:t>
       </w:r>
     </w:p>
     <w:p/>
@@ -5838,21 +5702,7 @@
         <w:rPr>
           <w:lang w:val="fr-FR"/>
         </w:rPr>
-        <w:t xml:space="preserve">Session </w:t>
-      </w:r>
-      <w:proofErr w:type="gramStart"/>
-      <w:r>
-        <w:rPr>
-          <w:lang w:val="fr-FR"/>
-        </w:rPr>
-        <w:t>5:</w:t>
-      </w:r>
-      <w:proofErr w:type="gramEnd"/>
-      <w:r>
-        <w:rPr>
-          <w:lang w:val="fr-FR"/>
-        </w:rPr>
-        <w:t xml:space="preserve"> Cloud Services</w:t>
+        <w:t>Session 5: Cloud Services</w:t>
       </w:r>
     </w:p>
     <w:p>
@@ -5888,19 +5738,11 @@
       </w:r>
     </w:p>
     <w:p>
-      <w:proofErr w:type="gramStart"/>
       <w:r>
         <w:rPr>
           <w:b/>
         </w:rPr>
-        <w:t>Lab :</w:t>
-      </w:r>
-      <w:proofErr w:type="gramEnd"/>
-      <w:r>
-        <w:rPr>
-          <w:b/>
-        </w:rPr>
-        <w:t xml:space="preserve"> </w:t>
+        <w:t xml:space="preserve">Lab : </w:t>
       </w:r>
       <w:r>
         <w:rPr>
@@ -5923,6 +5765,7 @@
     </w:p>
     <w:p>
       <w:r>
+        <w:lastRenderedPageBreak/>
         <w:t>The lab manual for this is very long – but a lot of it is pictures. Nonetheless, make sure you rehearse this to ensure that you can deliver it successfully within the allocated time.</w:t>
       </w:r>
     </w:p>
@@ -5933,7 +5776,7 @@
       <w:r>
         <w:t xml:space="preserve">involves the attendees connecting to an existing Azure App Service Mobile App service. This service requires authentication, so a custom Azure Active Directory has been set up with 500 users created in it, names </w:t>
       </w:r>
-      <w:hyperlink r:id="rId9" w:history="1">
+      <w:hyperlink r:id="rId10" w:history="1">
         <w:r>
           <w:rPr>
             <w:rStyle w:val="Hyperlink"/>
@@ -5944,7 +5787,7 @@
       <w:r>
         <w:t xml:space="preserve"> through </w:t>
       </w:r>
-      <w:hyperlink r:id="rId10" w:history="1">
+      <w:hyperlink r:id="rId11" w:history="1">
         <w:r>
           <w:rPr>
             <w:rStyle w:val="Hyperlink"/>
@@ -5971,36 +5814,12 @@
         <w:t>Password499</w:t>
       </w:r>
       <w:r>
-        <w:t xml:space="preserve"> respectively. The username token is stored against every item stored in the cloud database, so in principle, every user will enjoy separation of their data from everyone else’s. Also, a </w:t>
-      </w:r>
-      <w:proofErr w:type="spellStart"/>
-      <w:r>
-        <w:t>webjob</w:t>
-      </w:r>
-      <w:proofErr w:type="spellEnd"/>
-      <w:r>
-        <w:t xml:space="preserve"> runs every night to clear down data stored in the backend database.</w:t>
-      </w:r>
-    </w:p>
-    <w:p>
-      <w:r>
-        <w:t xml:space="preserve">However, people taking the lab call a webpage to find out which username/password to use but all that does is round-robin the available users. Therefore, there is a very slim chance that if more than 500 people take the lab in any one day, or people just choose a username at random, then they may find that two or more people end up using the same username and the </w:t>
-      </w:r>
-      <w:proofErr w:type="spellStart"/>
-      <w:r>
-        <w:t>ToDo</w:t>
-      </w:r>
-      <w:proofErr w:type="spellEnd"/>
-      <w:r>
-        <w:t xml:space="preserve"> items they create will be merged. For this reason, please advise folks to keep it clean when creating </w:t>
-      </w:r>
-      <w:proofErr w:type="spellStart"/>
-      <w:r>
-        <w:t>ToDo</w:t>
-      </w:r>
-      <w:proofErr w:type="spellEnd"/>
-      <w:r>
-        <w:t xml:space="preserve"> items! </w:t>
+        <w:t xml:space="preserve"> respectively. The username token is stored against every item stored in the cloud database, so in principle, every user will enjoy separation of their data from everyone else’s. Also, a webjob runs every night to clear down data stored in the backend database.</w:t>
+      </w:r>
+    </w:p>
+    <w:p>
+      <w:r>
+        <w:t xml:space="preserve">However, people taking the lab call a webpage to find out which username/password to use but all that does is round-robin the available users. Therefore, there is a very slim chance that if more than 500 people take the lab in any one day, or people just choose a username at random, then they may find that two or more people end up using the same username and the ToDo items they create will be merged. For this reason, please advise folks to keep it clean when creating ToDo items! </w:t>
       </w:r>
     </w:p>
     <w:p/>
@@ -6020,11 +5839,7 @@
         <w:t>despite the fact that</w:t>
       </w:r>
       <w:r>
-        <w:t xml:space="preserve"> developers in regions where Cortana is not available may still want to support voice commands for the benefit of purchasers of </w:t>
-      </w:r>
-      <w:r>
-        <w:lastRenderedPageBreak/>
-        <w:t xml:space="preserve">their app in regions where Cortana </w:t>
+        <w:t xml:space="preserve"> developers in regions where Cortana is not available may still want to support voice commands for the benefit of purchasers of their app in regions where Cortana </w:t>
       </w:r>
       <w:r>
         <w:rPr>
@@ -6186,6 +6001,7 @@
     </w:p>
     <w:p>
       <w:r>
+        <w:lastRenderedPageBreak/>
         <w:t xml:space="preserve">Lecture: </w:t>
       </w:r>
       <w:r>
@@ -6331,23 +6147,7 @@
     </w:p>
     <w:p>
       <w:r>
-        <w:t xml:space="preserve">The hands on labs that are incorporated into the sessions described above are not the only ones available. The full list of labs (all available on </w:t>
-      </w:r>
-      <w:proofErr w:type="spellStart"/>
-      <w:r>
-        <w:t>Github</w:t>
-      </w:r>
-      <w:proofErr w:type="spellEnd"/>
-      <w:r>
-        <w:t xml:space="preserve"> along with the main session labs are as follows</w:t>
-      </w:r>
-      <w:proofErr w:type="gramStart"/>
-      <w:r>
-        <w:t>:  (</w:t>
-      </w:r>
-      <w:proofErr w:type="gramEnd"/>
-      <w:r>
-        <w:t>* indicates labs that are incorporated into the main sessions):</w:t>
+        <w:t>The hands on labs that are incorporated into the sessions described above are not the only ones available. The full list of labs (all available on Github along with the main session labs are as follows:  (* indicates labs that are incorporated into the main sessions):</w:t>
       </w:r>
     </w:p>
     <w:p>
@@ -8077,6 +7877,119 @@
     </w:lvl>
   </w:abstractNum>
   <w:abstractNum w:abstractNumId="12" w15:restartNumberingAfterBreak="0">
+    <w:nsid w:val="4FBE603C"/>
+    <w:multiLevelType w:val="hybridMultilevel"/>
+    <w:tmpl w:val="6F5A5E0A"/>
+    <w:lvl w:ilvl="0" w:tplc="08090001">
+      <w:start w:val="1"/>
+      <w:numFmt w:val="bullet"/>
+      <w:lvlText w:val=""/>
+      <w:lvlJc w:val="left"/>
+      <w:pPr>
+        <w:ind w:left="720" w:hanging="360"/>
+      </w:pPr>
+      <w:rPr>
+        <w:rFonts w:ascii="Symbol" w:hAnsi="Symbol" w:hint="default"/>
+      </w:rPr>
+    </w:lvl>
+    <w:lvl w:ilvl="1" w:tplc="08090003" w:tentative="1">
+      <w:start w:val="1"/>
+      <w:numFmt w:val="bullet"/>
+      <w:lvlText w:val="o"/>
+      <w:lvlJc w:val="left"/>
+      <w:pPr>
+        <w:ind w:left="1440" w:hanging="360"/>
+      </w:pPr>
+      <w:rPr>
+        <w:rFonts w:ascii="Courier New" w:hAnsi="Courier New" w:cs="Courier New" w:hint="default"/>
+      </w:rPr>
+    </w:lvl>
+    <w:lvl w:ilvl="2" w:tplc="08090005" w:tentative="1">
+      <w:start w:val="1"/>
+      <w:numFmt w:val="bullet"/>
+      <w:lvlText w:val=""/>
+      <w:lvlJc w:val="left"/>
+      <w:pPr>
+        <w:ind w:left="2160" w:hanging="360"/>
+      </w:pPr>
+      <w:rPr>
+        <w:rFonts w:ascii="Wingdings" w:hAnsi="Wingdings" w:hint="default"/>
+      </w:rPr>
+    </w:lvl>
+    <w:lvl w:ilvl="3" w:tplc="08090001" w:tentative="1">
+      <w:start w:val="1"/>
+      <w:numFmt w:val="bullet"/>
+      <w:lvlText w:val=""/>
+      <w:lvlJc w:val="left"/>
+      <w:pPr>
+        <w:ind w:left="2880" w:hanging="360"/>
+      </w:pPr>
+      <w:rPr>
+        <w:rFonts w:ascii="Symbol" w:hAnsi="Symbol" w:hint="default"/>
+      </w:rPr>
+    </w:lvl>
+    <w:lvl w:ilvl="4" w:tplc="08090003" w:tentative="1">
+      <w:start w:val="1"/>
+      <w:numFmt w:val="bullet"/>
+      <w:lvlText w:val="o"/>
+      <w:lvlJc w:val="left"/>
+      <w:pPr>
+        <w:ind w:left="3600" w:hanging="360"/>
+      </w:pPr>
+      <w:rPr>
+        <w:rFonts w:ascii="Courier New" w:hAnsi="Courier New" w:cs="Courier New" w:hint="default"/>
+      </w:rPr>
+    </w:lvl>
+    <w:lvl w:ilvl="5" w:tplc="08090005" w:tentative="1">
+      <w:start w:val="1"/>
+      <w:numFmt w:val="bullet"/>
+      <w:lvlText w:val=""/>
+      <w:lvlJc w:val="left"/>
+      <w:pPr>
+        <w:ind w:left="4320" w:hanging="360"/>
+      </w:pPr>
+      <w:rPr>
+        <w:rFonts w:ascii="Wingdings" w:hAnsi="Wingdings" w:hint="default"/>
+      </w:rPr>
+    </w:lvl>
+    <w:lvl w:ilvl="6" w:tplc="08090001" w:tentative="1">
+      <w:start w:val="1"/>
+      <w:numFmt w:val="bullet"/>
+      <w:lvlText w:val=""/>
+      <w:lvlJc w:val="left"/>
+      <w:pPr>
+        <w:ind w:left="5040" w:hanging="360"/>
+      </w:pPr>
+      <w:rPr>
+        <w:rFonts w:ascii="Symbol" w:hAnsi="Symbol" w:hint="default"/>
+      </w:rPr>
+    </w:lvl>
+    <w:lvl w:ilvl="7" w:tplc="08090003" w:tentative="1">
+      <w:start w:val="1"/>
+      <w:numFmt w:val="bullet"/>
+      <w:lvlText w:val="o"/>
+      <w:lvlJc w:val="left"/>
+      <w:pPr>
+        <w:ind w:left="5760" w:hanging="360"/>
+      </w:pPr>
+      <w:rPr>
+        <w:rFonts w:ascii="Courier New" w:hAnsi="Courier New" w:cs="Courier New" w:hint="default"/>
+      </w:rPr>
+    </w:lvl>
+    <w:lvl w:ilvl="8" w:tplc="08090005" w:tentative="1">
+      <w:start w:val="1"/>
+      <w:numFmt w:val="bullet"/>
+      <w:lvlText w:val=""/>
+      <w:lvlJc w:val="left"/>
+      <w:pPr>
+        <w:ind w:left="6480" w:hanging="360"/>
+      </w:pPr>
+      <w:rPr>
+        <w:rFonts w:ascii="Wingdings" w:hAnsi="Wingdings" w:hint="default"/>
+      </w:rPr>
+    </w:lvl>
+  </w:abstractNum>
+  <w:abstractNum w:abstractNumId="13" w15:restartNumberingAfterBreak="0">
     <w:nsid w:val="615C5AC5"/>
     <w:multiLevelType w:val="hybridMultilevel"/>
     <w:tmpl w:val="DFECF820"/>
@@ -8189,7 +8102,7 @@
       </w:rPr>
     </w:lvl>
   </w:abstractNum>
-  <w:abstractNum w:abstractNumId="13" w15:restartNumberingAfterBreak="0">
+  <w:abstractNum w:abstractNumId="14" w15:restartNumberingAfterBreak="0">
     <w:nsid w:val="68265825"/>
     <w:multiLevelType w:val="multilevel"/>
     <w:tmpl w:val="A60EEA32"/>
@@ -8338,7 +8251,7 @@
       </w:rPr>
     </w:lvl>
   </w:abstractNum>
-  <w:abstractNum w:abstractNumId="14" w15:restartNumberingAfterBreak="0">
+  <w:abstractNum w:abstractNumId="15" w15:restartNumberingAfterBreak="0">
     <w:nsid w:val="6DE704E6"/>
     <w:multiLevelType w:val="hybridMultilevel"/>
     <w:tmpl w:val="41DAB9E0"/>
@@ -8451,7 +8364,7 @@
       </w:rPr>
     </w:lvl>
   </w:abstractNum>
-  <w:abstractNum w:abstractNumId="15" w15:restartNumberingAfterBreak="0">
+  <w:abstractNum w:abstractNumId="16" w15:restartNumberingAfterBreak="0">
     <w:nsid w:val="6E94729C"/>
     <w:multiLevelType w:val="hybridMultilevel"/>
     <w:tmpl w:val="31C486A8"/>
@@ -8564,7 +8477,7 @@
       </w:rPr>
     </w:lvl>
   </w:abstractNum>
-  <w:abstractNum w:abstractNumId="16" w15:restartNumberingAfterBreak="0">
+  <w:abstractNum w:abstractNumId="17" w15:restartNumberingAfterBreak="0">
     <w:nsid w:val="7CDC4686"/>
     <w:multiLevelType w:val="hybridMultilevel"/>
     <w:tmpl w:val="9E6C2FCE"/>
@@ -8690,7 +8603,7 @@
     <w:abstractNumId w:val="10"/>
   </w:num>
   <w:num w:numId="5">
-    <w:abstractNumId w:val="13"/>
+    <w:abstractNumId w:val="14"/>
   </w:num>
   <w:num w:numId="6">
     <w:abstractNumId w:val="1"/>
@@ -8702,22 +8615,22 @@
     <w:abstractNumId w:val="6"/>
   </w:num>
   <w:num w:numId="9">
-    <w:abstractNumId w:val="15"/>
+    <w:abstractNumId w:val="16"/>
   </w:num>
   <w:num w:numId="10">
     <w:abstractNumId w:val="0"/>
   </w:num>
   <w:num w:numId="11">
-    <w:abstractNumId w:val="16"/>
+    <w:abstractNumId w:val="17"/>
   </w:num>
   <w:num w:numId="12">
-    <w:abstractNumId w:val="12"/>
+    <w:abstractNumId w:val="13"/>
   </w:num>
   <w:num w:numId="13">
     <w:abstractNumId w:val="4"/>
   </w:num>
   <w:num w:numId="14">
-    <w:abstractNumId w:val="14"/>
+    <w:abstractNumId w:val="15"/>
   </w:num>
   <w:num w:numId="15">
     <w:abstractNumId w:val="3"/>
@@ -8727,6 +8640,9 @@
   </w:num>
   <w:num w:numId="17">
     <w:abstractNumId w:val="9"/>
+  </w:num>
+  <w:num w:numId="18">
+    <w:abstractNumId w:val="12"/>
   </w:num>
 </w:numbering>
 </file>

</xml_diff>

<commit_message>
Added Store session delivery note
</commit_message>
<xml_diff>
--- a/Presentation Guide.docx
+++ b/Presentation Guide.docx
@@ -426,10 +426,7 @@
     </w:p>
     <w:p>
       <w:r>
-        <w:t>Advise the students not to try to read every word of the lab manual – there are a lot of pictures and explanatory text, so if they try to read every step, you will never get through the lab in time. Instead, encourage them to try to follow you. Make sure you read the introductory paragraph to each Exercise and Task to explain the following steps of the lab, and read out any Notes where appropriate</w:t>
-      </w:r>
-      <w:r>
-        <w:t>. Your job is to lead them through the lab and to give them additional explanation on what they are doing.</w:t>
+        <w:t>Advise the students not to try to read every word of the lab manual – there are a lot of pictures and explanatory text, so if they try to read every step, you will never get through the lab in time. Instead, encourage them to try to follow you. Make sure you read the introductory paragraph to each Exercise and Task to explain the following steps of the lab, and read out any Notes where appropriate. Your job is to lead them through the lab and to give them additional explanation on what they are doing.</w:t>
       </w:r>
     </w:p>
     <w:p>
@@ -450,8 +447,6 @@
       <w:r>
         <w:t xml:space="preserve"> Some labs have two or more exercises. If a student has struggled, they could always open the solution from the exercise to see it working, and use it as the starting point for the subsequent exercise.</w:t>
       </w:r>
-      <w:bookmarkStart w:id="0" w:name="_GoBack"/>
-      <w:bookmarkEnd w:id="0"/>
     </w:p>
     <w:p>
       <w:r>
@@ -6110,10 +6105,17 @@
         <w:t>Lecture: slides (</w:t>
       </w:r>
       <w:r>
-        <w:t>20</w:t>
+        <w:t>1</w:t>
+      </w:r>
+      <w:r>
+        <w:t>0</w:t>
       </w:r>
       <w:r>
         <w:t xml:space="preserve"> minutes)</w:t>
+      </w:r>
+      <w:r>
+        <w:br/>
+        <w:t>There are a lot of slides, but this should be presented as a rapid click-through, with minimal comment. The goal is to show the key steps of the submission process without actually going through a live demo of the submission process</w:t>
       </w:r>
     </w:p>
     <w:p>
@@ -6147,163 +6149,250 @@
     </w:p>
     <w:p>
       <w:r>
-        <w:t>The hands on labs that are incorporated into the sessions described above are not the only ones available. The full list of labs (all available on Github along with the main session labs are as follows:  (* indicates labs that are incorporated into the main sessions):</w:t>
-      </w:r>
-    </w:p>
-    <w:p>
-      <w:pPr>
-        <w:pStyle w:val="ListParagraph"/>
-        <w:numPr>
-          <w:ilvl w:val="0"/>
-          <w:numId w:val="13"/>
-        </w:numPr>
-      </w:pPr>
+        <w:t>The hands on labs that are incorporated into the sessions described above are not the only ones av</w:t>
+      </w:r>
+      <w:r>
+        <w:t xml:space="preserve">ailable. The full list of labs are </w:t>
+      </w:r>
+      <w:r>
+        <w:t xml:space="preserve">all available </w:t>
+      </w:r>
+      <w:r>
+        <w:t xml:space="preserve">at </w:t>
+      </w:r>
+      <w:hyperlink r:id="rId12" w:history="1">
+        <w:r>
+          <w:rPr>
+            <w:rStyle w:val="Hyperlink"/>
+          </w:rPr>
+          <w:t>https://github.com/Windows-Readiness/WinDevHOLs</w:t>
+        </w:r>
+      </w:hyperlink>
+      <w:r>
+        <w:t xml:space="preserve"> </w:t>
+      </w:r>
+      <w:r>
+        <w:t xml:space="preserve"> along with the main session labs are as follows:  (* indicates labs that are incorporated into the </w:t>
+      </w:r>
+      <w:r>
+        <w:t>workshop</w:t>
+      </w:r>
+      <w:bookmarkStart w:id="0" w:name="_GoBack"/>
+      <w:bookmarkEnd w:id="0"/>
+      <w:r>
+        <w:t xml:space="preserve"> sessions):</w:t>
+      </w:r>
+    </w:p>
+    <w:p>
+      <w:pPr>
+        <w:ind w:left="360"/>
+      </w:pPr>
+      <w:r>
+        <w:t>01A.</w:t>
+      </w:r>
+      <w:r>
+        <w:tab/>
+      </w:r>
       <w:r>
         <w:t>Hello Cross Devices World*</w:t>
       </w:r>
     </w:p>
     <w:p>
       <w:pPr>
-        <w:pStyle w:val="ListParagraph"/>
-        <w:numPr>
-          <w:ilvl w:val="0"/>
-          <w:numId w:val="13"/>
-        </w:numPr>
-      </w:pPr>
+        <w:ind w:left="360"/>
+      </w:pPr>
+      <w:r>
+        <w:t>01B.</w:t>
+      </w:r>
+      <w:r>
+        <w:tab/>
+      </w:r>
       <w:r>
         <w:t>Page Navigation and Handling Back*</w:t>
       </w:r>
     </w:p>
     <w:p>
       <w:pPr>
-        <w:pStyle w:val="ListParagraph"/>
-        <w:numPr>
-          <w:ilvl w:val="0"/>
-          <w:numId w:val="13"/>
-        </w:numPr>
-      </w:pPr>
+        <w:ind w:left="360"/>
+      </w:pPr>
+      <w:r>
+        <w:t>02</w:t>
+      </w:r>
+      <w:r>
+        <w:tab/>
+      </w:r>
+      <w:r>
+        <w:tab/>
+      </w:r>
       <w:r>
         <w:t>Building an Adaptive UI*</w:t>
       </w:r>
     </w:p>
     <w:p>
       <w:pPr>
-        <w:pStyle w:val="ListParagraph"/>
-        <w:numPr>
-          <w:ilvl w:val="0"/>
-          <w:numId w:val="13"/>
-        </w:numPr>
-      </w:pPr>
+        <w:ind w:left="360"/>
+      </w:pPr>
+      <w:r>
+        <w:t>03</w:t>
+      </w:r>
+      <w:r>
+        <w:tab/>
+      </w:r>
+      <w:r>
+        <w:tab/>
+        <w:t>Adding Live Tiles and Notifications*</w:t>
+      </w:r>
+    </w:p>
+    <w:p>
+      <w:pPr>
+        <w:ind w:left="360"/>
+      </w:pPr>
+      <w:r>
+        <w:t>04</w:t>
+      </w:r>
+      <w:r>
+        <w:tab/>
+      </w:r>
+      <w:r>
+        <w:tab/>
+        <w:t>Hosted Web Apps*</w:t>
+      </w:r>
+    </w:p>
+    <w:p>
+      <w:pPr>
+        <w:ind w:left="360"/>
+      </w:pPr>
+      <w:r>
+        <w:t>05</w:t>
+      </w:r>
+      <w:r>
+        <w:tab/>
+      </w:r>
+      <w:r>
+        <w:tab/>
+        <w:t>Integrating your app with the Cloud</w:t>
+      </w:r>
+    </w:p>
+    <w:p>
+      <w:pPr>
+        <w:ind w:left="360"/>
+      </w:pPr>
+      <w:r>
+        <w:t>06A.</w:t>
+      </w:r>
+      <w:r>
+        <w:tab/>
+        <w:t>Launching apps with Speech Commands*</w:t>
+      </w:r>
+    </w:p>
+    <w:p>
+      <w:pPr>
+        <w:ind w:left="360"/>
+      </w:pPr>
+      <w:r>
+        <w:t>06B.</w:t>
+      </w:r>
+      <w:r>
+        <w:tab/>
+        <w:t>Inking*</w:t>
+      </w:r>
+    </w:p>
+    <w:p>
+      <w:pPr>
+        <w:ind w:left="360"/>
+      </w:pPr>
+      <w:r>
+        <w:t>06C.</w:t>
+      </w:r>
+      <w:r>
+        <w:tab/>
+        <w:t>App Services*</w:t>
+      </w:r>
+    </w:p>
+    <w:p>
+      <w:pPr>
+        <w:ind w:left="360"/>
+      </w:pPr>
+      <w:r>
+        <w:t>07</w:t>
+      </w:r>
+      <w:r>
+        <w:tab/>
+      </w:r>
+      <w:r>
+        <w:tab/>
+      </w:r>
+      <w:r>
+        <w:t>Incorporating Interstitial Advertisements*</w:t>
+      </w:r>
+    </w:p>
+    <w:p>
+      <w:pPr>
+        <w:ind w:left="360"/>
+      </w:pPr>
+      <w:r>
+        <w:lastRenderedPageBreak/>
+        <w:t>08</w:t>
+      </w:r>
+      <w:r>
+        <w:tab/>
+      </w:r>
+      <w:r>
+        <w:tab/>
+      </w:r>
       <w:r>
         <w:t>Using Adaptive Code</w:t>
       </w:r>
     </w:p>
     <w:p>
       <w:pPr>
-        <w:pStyle w:val="ListParagraph"/>
-        <w:numPr>
-          <w:ilvl w:val="0"/>
-          <w:numId w:val="13"/>
-        </w:numPr>
-      </w:pPr>
-      <w:r>
-        <w:t>Incorporating Interstitial Advertisements*</w:t>
-      </w:r>
-    </w:p>
-    <w:p>
-      <w:pPr>
-        <w:pStyle w:val="ListParagraph"/>
-        <w:numPr>
-          <w:ilvl w:val="0"/>
-          <w:numId w:val="13"/>
-        </w:numPr>
-      </w:pPr>
+        <w:ind w:left="360"/>
+      </w:pPr>
+      <w:r>
+        <w:t>09</w:t>
+      </w:r>
+      <w:r>
+        <w:tab/>
+      </w:r>
+      <w:r>
+        <w:tab/>
+      </w:r>
       <w:r>
         <w:t>Data Binding</w:t>
       </w:r>
     </w:p>
     <w:p>
       <w:pPr>
-        <w:pStyle w:val="ListParagraph"/>
-        <w:numPr>
-          <w:ilvl w:val="0"/>
-          <w:numId w:val="13"/>
-        </w:numPr>
-      </w:pPr>
-      <w:r>
-        <w:t>Hosted Web Apps*</w:t>
-      </w:r>
-    </w:p>
-    <w:p>
-      <w:pPr>
-        <w:pStyle w:val="ListParagraph"/>
-        <w:numPr>
-          <w:ilvl w:val="0"/>
-          <w:numId w:val="13"/>
-        </w:numPr>
-      </w:pPr>
+        <w:ind w:left="360"/>
+      </w:pPr>
+      <w:r>
+        <w:t>10</w:t>
+      </w:r>
+      <w:r>
+        <w:tab/>
+      </w:r>
+      <w:r>
+        <w:tab/>
+      </w:r>
       <w:r>
         <w:t>Background Tasks</w:t>
       </w:r>
     </w:p>
     <w:p>
       <w:pPr>
-        <w:pStyle w:val="ListParagraph"/>
-        <w:numPr>
-          <w:ilvl w:val="0"/>
-          <w:numId w:val="13"/>
-        </w:numPr>
-      </w:pPr>
-      <w:r>
-        <w:t>Adding Live Tiles and Notifications*</w:t>
-      </w:r>
-    </w:p>
-    <w:p>
-      <w:pPr>
-        <w:pStyle w:val="ListParagraph"/>
-        <w:numPr>
-          <w:ilvl w:val="0"/>
-          <w:numId w:val="13"/>
-        </w:numPr>
-      </w:pPr>
-      <w:r>
-        <w:t>Launching apps with Speech Commands*</w:t>
-      </w:r>
-    </w:p>
-    <w:p>
-      <w:pPr>
-        <w:pStyle w:val="ListParagraph"/>
-        <w:numPr>
-          <w:ilvl w:val="0"/>
-          <w:numId w:val="13"/>
-        </w:numPr>
-      </w:pPr>
-      <w:r>
-        <w:t>App Services*</w:t>
-      </w:r>
-    </w:p>
-    <w:p>
-      <w:pPr>
-        <w:pStyle w:val="ListParagraph"/>
-        <w:numPr>
-          <w:ilvl w:val="0"/>
-          <w:numId w:val="13"/>
-        </w:numPr>
-      </w:pPr>
+        <w:ind w:left="360"/>
+      </w:pPr>
+      <w:r>
+        <w:t>11</w:t>
+      </w:r>
+      <w:r>
+        <w:tab/>
+      </w:r>
+      <w:r>
+        <w:tab/>
+      </w:r>
       <w:r>
         <w:t>Launch for Results</w:t>
-      </w:r>
-    </w:p>
-    <w:p>
-      <w:pPr>
-        <w:pStyle w:val="ListParagraph"/>
-        <w:numPr>
-          <w:ilvl w:val="0"/>
-          <w:numId w:val="13"/>
-        </w:numPr>
-      </w:pPr>
-      <w:r>
-        <w:t>Inking*</w:t>
       </w:r>
     </w:p>
     <w:p/>

</xml_diff>